<commit_message>
Arreglos finales a Fuente y Configuración para Estilos de procesador de texto
</commit_message>
<xml_diff>
--- a/Para revision/Toltecas de nuevo milenio/Victor Sanchez - Toltecas Del Nuevo Milenio - MEJORADO.docx
+++ b/Para revision/Toltecas de nuevo milenio/Victor Sanchez - Toltecas Del Nuevo Milenio - MEJORADO.docx
@@ -626,19 +626,7 @@
           <w:rPr>
             <w:rStyle w:val="Hipervnculo"/>
           </w:rPr>
-          <w:t>Sobrevi</w:t>
-        </w:r>
-        <w:r>
-          <w:rPr>
-            <w:rStyle w:val="Hipervnculo"/>
-          </w:rPr>
-          <w:t>v</w:t>
-        </w:r>
-        <w:r>
-          <w:rPr>
-            <w:rStyle w:val="Hipervnculo"/>
-          </w:rPr>
-          <w:t>encia de la Toltequidad</w:t>
+          <w:t>Sobrevivencia de la Toltequidad</w:t>
         </w:r>
       </w:hyperlink>
       <w:r>
@@ -669,19 +657,7 @@
           <w:rPr>
             <w:rStyle w:val="Hipervnculo"/>
           </w:rPr>
-          <w:t>La T</w:t>
-        </w:r>
-        <w:r>
-          <w:rPr>
-            <w:rStyle w:val="Hipervnculo"/>
-          </w:rPr>
-          <w:t>a</w:t>
-        </w:r>
-        <w:r>
-          <w:rPr>
-            <w:rStyle w:val="Hipervnculo"/>
-          </w:rPr>
-          <w:t>rea</w:t>
+          <w:t>La Tarea</w:t>
         </w:r>
       </w:hyperlink>
       <w:r>
@@ -759,19 +735,7 @@
           <w:rPr>
             <w:rStyle w:val="Hipervnculo"/>
           </w:rPr>
-          <w:t>Lo</w:t>
-        </w:r>
-        <w:r>
-          <w:rPr>
-            <w:rStyle w:val="Hipervnculo"/>
-          </w:rPr>
-          <w:t>s</w:t>
-        </w:r>
-        <w:r>
-          <w:rPr>
-            <w:rStyle w:val="Hipervnculo"/>
-          </w:rPr>
-          <w:t xml:space="preserve"> Toltecas Históricos</w:t>
+          <w:t>Los Toltecas Históricos</w:t>
         </w:r>
       </w:hyperlink>
       <w:r>
@@ -790,13 +754,7 @@
           <w:rPr>
             <w:rStyle w:val="Hipervnculo"/>
           </w:rPr>
-          <w:t>Capítulo</w:t>
-        </w:r>
-        <w:r>
-          <w:rPr>
-            <w:rStyle w:val="Hipervnculo"/>
-          </w:rPr>
-          <w:t xml:space="preserve"> </w:t>
+          <w:t xml:space="preserve">Capítulo </w:t>
         </w:r>
         <w:r>
           <w:rPr>
@@ -937,19 +895,7 @@
           <w:rPr>
             <w:rStyle w:val="Hipervnculo"/>
           </w:rPr>
-          <w:t>Anti</w:t>
-        </w:r>
-        <w:r>
-          <w:rPr>
-            <w:rStyle w:val="Hipervnculo"/>
-          </w:rPr>
-          <w:t xml:space="preserve"> </w:t>
-        </w:r>
-        <w:r>
-          <w:rPr>
-            <w:rStyle w:val="Hipervnculo"/>
-          </w:rPr>
-          <w:t>antropología</w:t>
+          <w:t>Anti antropología</w:t>
         </w:r>
         <w:r>
           <w:rPr>
@@ -1006,13 +952,7 @@
           <w:rPr>
             <w:rStyle w:val="Hipervnculo"/>
           </w:rPr>
-          <w:t>L</w:t>
-        </w:r>
-        <w:r>
-          <w:rPr>
-            <w:rStyle w:val="Hipervnculo"/>
-          </w:rPr>
-          <w:t>a</w:t>
+          <w:t>La</w:t>
         </w:r>
         <w:r>
           <w:rPr>
@@ -1068,19 +1008,7 @@
           <w:rPr>
             <w:rStyle w:val="Hipervnculo"/>
           </w:rPr>
-          <w:t>Augurio e</w:t>
-        </w:r>
-        <w:r>
-          <w:rPr>
-            <w:rStyle w:val="Hipervnculo"/>
-          </w:rPr>
-          <w:t>n</w:t>
-        </w:r>
-        <w:r>
-          <w:rPr>
-            <w:rStyle w:val="Hipervnculo"/>
-          </w:rPr>
-          <w:t xml:space="preserve"> la Montaña Sagrada</w:t>
+          <w:t>Augurio en la Montaña Sagrada</w:t>
         </w:r>
       </w:hyperlink>
       <w:r>
@@ -1130,19 +1058,7 @@
           <w:rPr>
             <w:rStyle w:val="Hipervnculo"/>
           </w:rPr>
-          <w:t>Hu</w:t>
-        </w:r>
-        <w:r>
-          <w:rPr>
-            <w:rStyle w:val="Hipervnculo"/>
-          </w:rPr>
-          <w:t>m</w:t>
-        </w:r>
-        <w:r>
-          <w:rPr>
-            <w:rStyle w:val="Hipervnculo"/>
-          </w:rPr>
-          <w:t>un</w:t>
+          <w:t>Humun</w:t>
         </w:r>
         <w:proofErr w:type="spellEnd"/>
         <w:r>
@@ -1204,13 +1120,7 @@
           <w:rPr>
             <w:rStyle w:val="Hipervnculo"/>
           </w:rPr>
-          <w:t>L</w:t>
-        </w:r>
-        <w:r>
-          <w:rPr>
-            <w:rStyle w:val="Hipervnculo"/>
-          </w:rPr>
-          <w:t>a</w:t>
+          <w:t>La</w:t>
         </w:r>
         <w:r>
           <w:rPr>
@@ -1271,15 +1181,7 @@
         <w:ind w:left="-15"/>
       </w:pPr>
       <w:r>
-        <w:t xml:space="preserve">No escribo estas líneas por capricho; tampoco tengo interés en presentarme como el heredero elegido para ser el transmisor de la Tradición a la que estoy vinculado. Las escribo como parte de una tarea y una responsabilidad que me fue revelada entre indígenas de ascendencia tolteca. Aunque no voy a contar todo lo que he visto acerca de los procedimientos y cuerpo de prácticas de dicha Tradición, voy a hablar de cosas que yo personalmente hubiera preferido mantener en secreto. Pero esta tarea no es un asunto personal. Implica asumir mi responsabilidad como testigo y participante de una de las tradiciones espirituales más profundas y poderosas del mundo indígena mesoamericano, cuya sobrevivencia en los albores del nuevo milenio ofrece respuestas a las urgentes necesidades de cambio, </w:t>
-      </w:r>
-      <w:proofErr w:type="gramStart"/>
-      <w:r>
-        <w:t>que</w:t>
-      </w:r>
-      <w:proofErr w:type="gramEnd"/>
-      <w:r>
-        <w:t xml:space="preserve"> en la crisis de nuestro tiempo, requerimos los miembros de las sociedades modernas. </w:t>
+        <w:t xml:space="preserve">No escribo estas líneas por capricho; tampoco tengo interés en presentarme como el heredero elegido para ser el transmisor de la Tradición a la que estoy vinculado. Las escribo como parte de una tarea y una responsabilidad que me fue revelada entre indígenas de ascendencia tolteca. Aunque no voy a contar todo lo que he visto acerca de los procedimientos y cuerpo de prácticas de dicha Tradición, voy a hablar de cosas que yo personalmente hubiera preferido mantener en secreto. Pero esta tarea no es un asunto personal. Implica asumir mi responsabilidad como testigo y participante de una de las tradiciones espirituales más profundas y poderosas del mundo indígena mesoamericano, cuya sobrevivencia en los albores del nuevo milenio ofrece respuestas a las urgentes necesidades de cambio, que en la crisis de nuestro tiempo, requerimos los miembros de las sociedades modernas. </w:t>
       </w:r>
     </w:p>
     <w:p>
@@ -1532,15 +1434,7 @@
         <w:t xml:space="preserve"> </w:t>
       </w:r>
       <w:r>
-        <w:t xml:space="preserve">no son sólo los supervivientes de la antigua Toltequidad. Son también aquellos seres humanos </w:t>
-      </w:r>
-      <w:proofErr w:type="gramStart"/>
-      <w:r>
-        <w:t>que</w:t>
-      </w:r>
-      <w:proofErr w:type="gramEnd"/>
-      <w:r>
-        <w:t xml:space="preserve"> en medio de la sociedad moderna, con todo su ruido y confusión, están abriendo caminos para recuperar la herencia mágica que nos fue robada; caminos que nos lleven a comprender y revitalizar nuestra conexión íntima con el Espíritu. Estos nuevos hombres y mujeres que </w:t>
+        <w:t xml:space="preserve">no son sólo los supervivientes de la antigua Toltequidad. Son también aquellos seres humanos que en medio de la sociedad moderna, con todo su ruido y confusión, están abriendo caminos para recuperar la herencia mágica que nos fue robada; caminos que nos lleven a comprender y revitalizar nuestra conexión íntima con el Espíritu. Estos nuevos hombres y mujeres que </w:t>
       </w:r>
       <w:r>
         <w:t>—</w:t>
@@ -3852,15 +3746,7 @@
         <w:t>chamán</w:t>
       </w:r>
       <w:r>
-        <w:t xml:space="preserve">, en poco tiempo, o que </w:t>
-      </w:r>
-      <w:proofErr w:type="gramStart"/>
-      <w:r>
-        <w:t>le</w:t>
-      </w:r>
-      <w:proofErr w:type="gramEnd"/>
-      <w:r>
-        <w:t xml:space="preserve"> daban acceso a los participantes a la imitación de rituales, que al no tener ninguna conexión efectiva con la forma cotidiana de vivir, resultaban vacíos e inoperantes. Servían sólo para entretenerse y olvidar, por un rato, los mil y un problemas no resueltos de la propia vida. </w:t>
+        <w:t xml:space="preserve">, en poco tiempo, o que le daban acceso a los participantes a la imitación de rituales, que al no tener ninguna conexión efectiva con la forma cotidiana de vivir, resultaban vacíos e inoperantes. Servían sólo para entretenerse y olvidar, por un rato, los mil y un problemas no resueltos de la propia vida. </w:t>
       </w:r>
     </w:p>
     <w:p>
@@ -4172,16 +4058,11 @@
       <w:r>
         <w:t xml:space="preserve">juanista y fenomenológica de que el mundo, tal como lo percibimos, es una descripción que recibimos desde que nacemos, y que aprendemos a construir conforme nos incorporamos al mundo social. Así, si colocamos a un indígena mazateco y a un hombre de ciudad en la misma habitación de un edificio o en el mismo paraje de una montaña, se encontrarán, sin embargo, en realidades separadas y estarán viendo mundos distintos, y mientras que el indígena ve en la tabla estadística de la pared solo trazos sin sentido, el hombre de ciudad mira con preocupación el descenso en la productividad de su empresa, y mientras en el bosque el indígena escucha y aprende de los árboles, el hombre de negocios sólo verá materia prima susceptible de ser comercializada. Naturalmente, si el indígena hablara de las lecciones que recibe de sus hermanos árboles o de los espíritus del monte, el hombre de ciudad pensaría: </w:t>
       </w:r>
-      <w:proofErr w:type="gramStart"/>
       <w:r>
         <w:t>“</w:t>
       </w:r>
       <w:r>
-        <w:t>!ah</w:t>
-      </w:r>
-      <w:proofErr w:type="gramEnd"/>
-      <w:r>
-        <w:t xml:space="preserve">, estos inditos supersticiosos, pobrecitos..!”. Sin sospechar que él mismo es un prisionero, atrapado en su visión única del mundo. Sólo el Hombre de Conocimiento es capaz de cruzar las </w:t>
+        <w:t xml:space="preserve">!ah, estos inditos supersticiosos, pobrecitos..!”. Sin sospechar que él mismo es un prisionero, atrapado en su visión única del mundo. Sólo el Hombre de Conocimiento es capaz de cruzar las </w:t>
       </w:r>
       <w:r>
         <w:t>Líneas</w:t>
@@ -6200,7 +6081,6 @@
       <w:pPr>
         <w:ind w:left="-15"/>
       </w:pPr>
-      <w:proofErr w:type="gramStart"/>
       <w:r>
         <w:t xml:space="preserve">El término </w:t>
       </w:r>
@@ -6218,7 +6098,6 @@
         </w:rPr>
         <w:t>haman</w:t>
       </w:r>
-      <w:proofErr w:type="gramEnd"/>
       <w:r>
         <w:rPr>
           <w:i/>
@@ -6639,15 +6518,7 @@
         <w:t>wirarrikas</w:t>
       </w:r>
       <w:r>
-        <w:t xml:space="preserve">, esto se hace particularmente cierto, dado que, casi todos, son expertos practicantes en las complejas prácticas espirituales en las que participan desde que nacen, </w:t>
-      </w:r>
-      <w:proofErr w:type="gramStart"/>
-      <w:r>
-        <w:t>y</w:t>
-      </w:r>
-      <w:proofErr w:type="gramEnd"/>
-      <w:r>
-        <w:t xml:space="preserve"> por tanto, son capaces de manejarse con eficiencia, tanto en la realidad cotidiana, como en la </w:t>
+        <w:t xml:space="preserve">, esto se hace particularmente cierto, dado que, casi todos, son expertos practicantes en las complejas prácticas espirituales en las que participan desde que nacen, y por tanto, son capaces de manejarse con eficiencia, tanto en la realidad cotidiana, como en la </w:t>
       </w:r>
       <w:r>
         <w:rPr>
@@ -6777,15 +6648,7 @@
         <w:t>las sierras</w:t>
       </w:r>
       <w:r>
-        <w:t xml:space="preserve">, comprendidas entre los Estados de Nayarit, Jalisco y Zacatecas. Viven en pueblos que de hecho no existen. Quiero decir con esto, </w:t>
-      </w:r>
-      <w:proofErr w:type="gramStart"/>
-      <w:r>
-        <w:t>que</w:t>
-      </w:r>
-      <w:proofErr w:type="gramEnd"/>
-      <w:r>
-        <w:t xml:space="preserve"> si uno logra vencer todas las dificultades de llegar a los sitios donde habitan, en los que no existen carreteras, ni caminos de terracería, ni luz, ni teléfono, ni televisión ni radio, y donde la única manera de llegar es caminando durante muchas horas, a veces durante días, sin extraviarse demasiado, cuando al final se llega al pueblo de San... uno se encuentra con que ¡no hay pueblo </w:t>
+        <w:t xml:space="preserve">, comprendidas entre los Estados de Nayarit, Jalisco y Zacatecas. Viven en pueblos que de hecho no existen. Quiero decir con esto, que si uno logra vencer todas las dificultades de llegar a los sitios donde habitan, en los que no existen carreteras, ni caminos de terracería, ni luz, ni teléfono, ni televisión ni radio, y donde la única manera de llegar es caminando durante muchas horas, a veces durante días, sin extraviarse demasiado, cuando al final se llega al pueblo de San... uno se encuentra con que ¡no hay pueblo </w:t>
       </w:r>
       <w:r>
         <w:t>alguno!</w:t>
@@ -7426,15 +7289,7 @@
         <w:t>específicas</w:t>
       </w:r>
       <w:r>
-        <w:t xml:space="preserve"> dentro de las actividades rituales del grupo. Así, también se incluyen a los encargados de la fabricación y ejecución de los instrumentos musicales, </w:t>
-      </w:r>
-      <w:proofErr w:type="gramStart"/>
-      <w:r>
-        <w:t>que</w:t>
-      </w:r>
-      <w:proofErr w:type="gramEnd"/>
-      <w:r>
-        <w:t xml:space="preserve"> de uno u otro modo, siempre están presentes en sus quehaceres espirituales. </w:t>
+        <w:t xml:space="preserve"> dentro de las actividades rituales del grupo. Así, también se incluyen a los encargados de la fabricación y ejecución de los instrumentos musicales, que de uno u otro modo, siempre están presentes en sus quehaceres espirituales. </w:t>
       </w:r>
     </w:p>
     <w:p>
@@ -7502,15 +7357,7 @@
         <w:t>jicareros</w:t>
       </w:r>
       <w:r>
-        <w:t xml:space="preserve">, que serán los responsables del nuevo ciclo. La mayoría de los nuevos jicareros ocupan sus cargos por voluntad propia, y algunos son asignados como una obligación. El caso es </w:t>
-      </w:r>
-      <w:proofErr w:type="gramStart"/>
-      <w:r>
-        <w:t>que</w:t>
-      </w:r>
-      <w:proofErr w:type="gramEnd"/>
-      <w:r>
-        <w:t xml:space="preserve"> para la mayoría, pertenecer al selecto grupo, es una oportunidad privilegiada de vivir mucho más cerca del Espíritu. Tanto es así que algunos de ellos, al terminar su ciclo de cinco años, se unen al nuevo grupo de jicareros o continúan trabajando muy de cerca con “su” marakame, que también es relevado cada cinco años. Aun los que han sido elegidos “por fuerza’, al poco tiempo, encuentran entre sus compañeros </w:t>
+        <w:t xml:space="preserve">, que serán los responsables del nuevo ciclo. La mayoría de los nuevos jicareros ocupan sus cargos por voluntad propia, y algunos son asignados como una obligación. El caso es que para la mayoría, pertenecer al selecto grupo, es una oportunidad privilegiada de vivir mucho más cerca del Espíritu. Tanto es así que algunos de ellos, al terminar su ciclo de cinco años, se unen al nuevo grupo de jicareros o continúan trabajando muy de cerca con “su” marakame, que también es relevado cada cinco años. Aun los que han sido elegidos “por fuerza’, al poco tiempo, encuentran entre sus compañeros </w:t>
       </w:r>
       <w:bookmarkStart w:id="8" w:name="_Hlk183496175"/>
       <w:r>
@@ -7663,29 +7510,13 @@
         <w:ind w:left="-15"/>
       </w:pPr>
       <w:r>
-        <w:t xml:space="preserve">Todo lo anterior no los libera de las múltiples responsabilidades de la sobrevivencia cotidiana, como la siembra y la cosecha, ya que no reciben sueldo alguno, sino </w:t>
-      </w:r>
-      <w:proofErr w:type="gramStart"/>
-      <w:r>
-        <w:t>que</w:t>
-      </w:r>
-      <w:proofErr w:type="gramEnd"/>
-      <w:r>
-        <w:t xml:space="preserve"> por el contrario, todos estos viajes, sus preparativos y los elementos que se involucran en el ritual, generan gastos que los jicareros realizan de su propio bolsillo, a menudo vacío como el de todos los </w:t>
+        <w:t xml:space="preserve">Todo lo anterior no los libera de las múltiples responsabilidades de la sobrevivencia cotidiana, como la siembra y la cosecha, ya que no reciben sueldo alguno, sino que por el contrario, todos estos viajes, sus preparativos y los elementos que se involucran en el ritual, generan gastos que los jicareros realizan de su propio bolsillo, a menudo vacío como el de todos los </w:t>
       </w:r>
       <w:r>
         <w:t>wirarrikas</w:t>
       </w:r>
       <w:r>
-        <w:t xml:space="preserve">. De todos los jicareros, el que más viaja y más trabaja es siempre el Marakame, </w:t>
-      </w:r>
-      <w:proofErr w:type="gramStart"/>
-      <w:r>
-        <w:t>ya que</w:t>
-      </w:r>
-      <w:proofErr w:type="gramEnd"/>
-      <w:r>
-        <w:t xml:space="preserve"> si bien los jicareros pueden repartirse las múltiples encomiendas y, en algunas ocasiones, no viajan todos a los sitios sagrados, el marakame, en cambio, tiene que estar presente siempre en todas, ya que sin su presencia los rituales no podrían llevarse a cabo. </w:t>
+        <w:t xml:space="preserve">. De todos los jicareros, el que más viaja y más trabaja es siempre el Marakame, ya que si bien los jicareros pueden repartirse las múltiples encomiendas y, en algunas ocasiones, no viajan todos a los sitios sagrados, el marakame, en cambio, tiene que estar presente siempre en todas, ya que sin su presencia los rituales no podrían llevarse a cabo. </w:t>
       </w:r>
     </w:p>
     <w:p>
@@ -7713,15 +7544,7 @@
         <w:t>r</w:t>
       </w:r>
       <w:r>
-        <w:t xml:space="preserve">eros, lo que se parece a jicareros, aunque, huelga decir, que él no se enteró de sus actividades, ya que no aporta nada al respecto. Esta posible relación se ve apoyada en el hecho de que también se les suele llamar en la actualidad peyoteros. No </w:t>
-      </w:r>
-      <w:proofErr w:type="gramStart"/>
-      <w:r>
-        <w:t>obstante</w:t>
-      </w:r>
-      <w:proofErr w:type="gramEnd"/>
-      <w:r>
-        <w:t xml:space="preserve"> lo anterior, esta fue la respuesta que recibí cuando les pregunté a mis </w:t>
+        <w:t xml:space="preserve">eros, lo que se parece a jicareros, aunque, huelga decir, que él no se enteró de sus actividades, ya que no aporta nada al respecto. Esta posible relación se ve apoyada en el hecho de que también se les suele llamar en la actualidad peyoteros. No obstante lo anterior, esta fue la respuesta que recibí cuando les pregunté a mis </w:t>
       </w:r>
       <w:proofErr w:type="spellStart"/>
       <w:r>
@@ -8025,15 +7848,7 @@
         <w:t>wirarrikas</w:t>
       </w:r>
       <w:r>
-        <w:t xml:space="preserve">, </w:t>
-      </w:r>
-      <w:proofErr w:type="gramStart"/>
-      <w:r>
-        <w:t>que</w:t>
-      </w:r>
-      <w:proofErr w:type="gramEnd"/>
-      <w:r>
-        <w:t xml:space="preserve"> con diferentes niveles de profundidad y acierto, han presentado al mundo occidental los rasgos principales de su cultura. La mayoría de estos estudios, representan esfuerzos muy respetables por lo que se refiere a todo lo que los investigadores tuvieron que realizar para llevarlos a cabo. Invirtieron mucho tiempo y trabajo en llegar a lugares de muy </w:t>
+        <w:t xml:space="preserve">, que con diferentes niveles de profundidad y acierto, han presentado al mundo occidental los rasgos principales de su cultura. La mayoría de estos estudios, representan esfuerzos muy respetables por lo que se refiere a todo lo que los investigadores tuvieron que realizar para llevarlos a cabo. Invirtieron mucho tiempo y trabajo en llegar a lugares de muy </w:t>
       </w:r>
       <w:r>
         <w:t>difícil</w:t>
@@ -8061,15 +7876,7 @@
         <w:t>obvia</w:t>
       </w:r>
       <w:r>
-        <w:t xml:space="preserve">, </w:t>
-      </w:r>
-      <w:proofErr w:type="gramStart"/>
-      <w:r>
-        <w:t>y</w:t>
-      </w:r>
-      <w:proofErr w:type="gramEnd"/>
-      <w:r>
-        <w:t xml:space="preserve"> por tanto, ni siquiera se discutía. Así, también investigadores como </w:t>
+        <w:t xml:space="preserve">, y por tanto, ni siquiera se discutía. Así, también investigadores como </w:t>
       </w:r>
       <w:proofErr w:type="spellStart"/>
       <w:r>
@@ -8131,23 +7938,7 @@
         <w:t>descansar...</w:t>
       </w:r>
       <w:r>
-        <w:t xml:space="preserve">” sin percatarse de </w:t>
-      </w:r>
-      <w:proofErr w:type="gramStart"/>
-      <w:r>
-        <w:t>que</w:t>
-      </w:r>
-      <w:proofErr w:type="gramEnd"/>
-      <w:r>
-        <w:t xml:space="preserve"> en semejantes circunstancias, aquellos hombres, lejos de encontrarse descansando, podrían muy bien estar desarrollando un trabajo muy intenso, en un nivel de realidad que el investigador ni siquiera sospecha. El caso es </w:t>
-      </w:r>
-      <w:proofErr w:type="gramStart"/>
-      <w:r>
-        <w:t>que</w:t>
-      </w:r>
-      <w:proofErr w:type="gramEnd"/>
-      <w:r>
-        <w:t xml:space="preserve"> en su soberbia, el hombre moderno, da por hecho que aquello que no ve, simplemente no existe, que nada puede estar ocurriendo más allá de lo que él puede ver, por eso, elabora sus explicaciones, discursos y teorías, basándose en lo que vio y en cómo lo interpretó, dando por hecho que las cosas son justamente así. Por otra parte, al terminar de recabar la información sobre cualquier aspecto de la cultura que está estudiando, no toma en cuenta lo que pasó por alto, es decir, los informantes indios responden a lo que él les pregunta, pero, dado que no conoce desde adentro el mundo, o los acontecimientos que estudia, difícilmente sabe plantear las preguntas adecuadas, que serían aquellas que se refirieran a los puntos fundamentales de la cosmovisión que pretende conocer, además de que el informante, no dirá nada que no tenga que decir, esto es, nada que no se le haya preguntado, por lo que la conversación girará en torno a los puntos que el investigador </w:t>
+        <w:t xml:space="preserve">” sin percatarse de que en semejantes circunstancias, aquellos hombres, lejos de encontrarse descansando, podrían muy bien estar desarrollando un trabajo muy intenso, en un nivel de realidad que el investigador ni siquiera sospecha. El caso es que en su soberbia, el hombre moderno, da por hecho que aquello que no ve, simplemente no existe, que nada puede estar ocurriendo más allá de lo que él puede ver, por eso, elabora sus explicaciones, discursos y teorías, basándose en lo que vio y en cómo lo interpretó, dando por hecho que las cosas son justamente así. Por otra parte, al terminar de recabar la información sobre cualquier aspecto de la cultura que está estudiando, no toma en cuenta lo que pasó por alto, es decir, los informantes indios responden a lo que él les pregunta, pero, dado que no conoce desde adentro el mundo, o los acontecimientos que estudia, difícilmente sabe plantear las preguntas adecuadas, que serían aquellas que se refirieran a los puntos fundamentales de la cosmovisión que pretende conocer, además de que el informante, no dirá nada que no tenga que decir, esto es, nada que no se le haya preguntado, por lo que la conversación girará en torno a los puntos que el investigador </w:t>
       </w:r>
       <w:r>
         <w:t>“</w:t>
@@ -8167,15 +7958,7 @@
         <w:ind w:left="-15"/>
       </w:pPr>
       <w:r>
-        <w:t xml:space="preserve">Es así, </w:t>
-      </w:r>
-      <w:proofErr w:type="gramStart"/>
-      <w:r>
-        <w:t>que</w:t>
-      </w:r>
-      <w:proofErr w:type="gramEnd"/>
-      <w:r>
-        <w:t xml:space="preserve"> a pesar de sus grandes y sinceros esfuerzos, los trabajos </w:t>
+        <w:t xml:space="preserve">Es así, que a pesar de sus grandes y sinceros esfuerzos, los trabajos </w:t>
       </w:r>
       <w:r>
         <w:t xml:space="preserve">y reportajes </w:t>
@@ -8548,15 +8331,7 @@
         <w:t>wirarrikas</w:t>
       </w:r>
       <w:r>
-        <w:t xml:space="preserve">. Cabe mencionar </w:t>
-      </w:r>
-      <w:proofErr w:type="gramStart"/>
-      <w:r>
-        <w:t>que</w:t>
-      </w:r>
-      <w:proofErr w:type="gramEnd"/>
-      <w:r>
-        <w:t xml:space="preserve"> para esta etnia, como para muchas en México, prácticamente toda su vida es un acto sagrado, puesto que se encuentra casi en su totalidad ligada a sus mitos. A pesar de los múltiples cambios, que el devenir histórico ha impuesto a sus formas de vida, ellos han podido conservar a través de una empecinada defensa, la estructura general de su tradición ancestral, que puede ser observada en la sacralidad que imponen a todo cuanto hacen, de tal suerte, que aún los elementos de modernidad que escasamente se incorporan a su forma de vida han podido “integrarse’ al sentido general de su cultura. </w:t>
+        <w:t xml:space="preserve">. Cabe mencionar que para esta etnia, como para muchas en México, prácticamente toda su vida es un acto sagrado, puesto que se encuentra casi en su totalidad ligada a sus mitos. A pesar de los múltiples cambios, que el devenir histórico ha impuesto a sus formas de vida, ellos han podido conservar a través de una empecinada defensa, la estructura general de su tradición ancestral, que puede ser observada en la sacralidad que imponen a todo cuanto hacen, de tal suerte, que aún los elementos de modernidad que escasamente se incorporan a su forma de vida han podido “integrarse’ al sentido general de su cultura. </w:t>
       </w:r>
     </w:p>
     <w:p>
@@ -8584,15 +8359,7 @@
         <w:ind w:left="-15"/>
       </w:pPr>
       <w:r>
-        <w:t xml:space="preserve">Por otra parte, el no tener mayor conocimiento del fenómeno que atestiguaba, me colocó en una situación de receptividad que, tal vez, no hubiese logrado si hubiese llegado sabiendo lo que iba a ver”. Al mismo tiempo, esa ignorancia me puso en condición de averiguar lo que pude del fenómeno, directamente de los wirrarika, lo que, tal vez, pudiera parecerse al hecho de entender la realidad a partir de la visión, </w:t>
-      </w:r>
-      <w:proofErr w:type="gramStart"/>
-      <w:r>
-        <w:t>que</w:t>
-      </w:r>
-      <w:proofErr w:type="gramEnd"/>
-      <w:r>
-        <w:t xml:space="preserve"> de la misma, tienen los propios indígenas. Mi situación como antropólogo principiante, sin problema específico de estudio, me colocó en una posición parecida a la del Relativismo Cultural. </w:t>
+        <w:t xml:space="preserve">Por otra parte, el no tener mayor conocimiento del fenómeno que atestiguaba, me colocó en una situación de receptividad que, tal vez, no hubiese logrado si hubiese llegado sabiendo lo que iba a ver”. Al mismo tiempo, esa ignorancia me puso en condición de averiguar lo que pude del fenómeno, directamente de los wirrarika, lo que, tal vez, pudiera parecerse al hecho de entender la realidad a partir de la visión, que de la misma, tienen los propios indígenas. Mi situación como antropólogo principiante, sin problema específico de estudio, me colocó en una posición parecida a la del Relativismo Cultural. </w:t>
       </w:r>
     </w:p>
     <w:p>
@@ -8979,16 +8746,11 @@
         <w:t>¡</w:t>
       </w:r>
       <w:r>
-        <w:t xml:space="preserve">nunca estamos </w:t>
-      </w:r>
-      <w:proofErr w:type="gramStart"/>
-      <w:r>
-        <w:t>solos!</w:t>
+        <w:t>nunca estamos solos!</w:t>
       </w:r>
       <w:r>
         <w:t>...</w:t>
       </w:r>
-      <w:proofErr w:type="gramEnd"/>
       <w:r>
         <w:t xml:space="preserve">” </w:t>
       </w:r>
@@ -9170,15 +8932,7 @@
         <w:t>wirarrikas</w:t>
       </w:r>
       <w:r>
-        <w:t xml:space="preserve"> caminaban en silencio formando una fila. Su paso era ligero y calmado. Pronto quedó atrás el Real de Minas, y el camino se tomó en una pedregosa vereda rodeada de campos verdes de pasto (nos enteramos de que la mayor parte del año esos montes están secos). Había una densa niebla que cubría las montañas y la silueta de los peregrinos, recortándose contra ellas, producía un efecto </w:t>
-      </w:r>
-      <w:proofErr w:type="gramStart"/>
-      <w:r>
-        <w:t>que</w:t>
-      </w:r>
-      <w:proofErr w:type="gramEnd"/>
-      <w:r>
-        <w:t xml:space="preserve"> a los ojos de los antropólogos aficionados, evocaba tradiciones milenarias que llevaban a pensar en los miles de hombres que, durante siglos, habían visitado ese lugar con similares intenciones: ‘encontrar y propiciar a las fuerzas que rigen el destino de los hombres”. </w:t>
+        <w:t xml:space="preserve"> caminaban en silencio formando una fila. Su paso era ligero y calmado. Pronto quedó atrás el Real de Minas, y el camino se tomó en una pedregosa vereda rodeada de campos verdes de pasto (nos enteramos de que la mayor parte del año esos montes están secos). Había una densa niebla que cubría las montañas y la silueta de los peregrinos, recortándose contra ellas, producía un efecto que a los ojos de los antropólogos aficionados, evocaba tradiciones milenarias que llevaban a pensar en los miles de hombres que, durante siglos, habían visitado ese lugar con similares intenciones: ‘encontrar y propiciar a las fuerzas que rigen el destino de los hombres”. </w:t>
       </w:r>
     </w:p>
     <w:p>
@@ -9222,12 +8976,10 @@
         <w:t>“</w:t>
       </w:r>
       <w:proofErr w:type="spellStart"/>
-      <w:proofErr w:type="gramStart"/>
       <w:r>
         <w:t>Uuuh</w:t>
       </w:r>
       <w:proofErr w:type="spellEnd"/>
-      <w:proofErr w:type="gramEnd"/>
       <w:r>
         <w:t xml:space="preserve"> pero </w:t>
       </w:r>
@@ -9356,15 +9108,7 @@
         <w:t>Chamán</w:t>
       </w:r>
       <w:r>
-        <w:t xml:space="preserve">), que movían al tiempo que cantaban. El efecto que producía su canto, </w:t>
-      </w:r>
-      <w:proofErr w:type="gramStart"/>
-      <w:r>
-        <w:t>que</w:t>
-      </w:r>
-      <w:proofErr w:type="gramEnd"/>
-      <w:r>
-        <w:t xml:space="preserve"> sin ser un coro, guardaba una correlación muy intensa, producía en nosotros una sensación sobrecogedora a pesar de no entender lo que se estaba cantando, pues en ninguna parte del ritual notamos que usaran alguna palabra en español. </w:t>
+        <w:t xml:space="preserve">), que movían al tiempo que cantaban. El efecto que producía su canto, que sin ser un coro, guardaba una correlación muy intensa, producía en nosotros una sensación sobrecogedora a pesar de no entender lo que se estaba cantando, pues en ninguna parte del ritual notamos que usaran alguna palabra en español. </w:t>
       </w:r>
     </w:p>
     <w:p>
@@ -9474,15 +9218,7 @@
         <w:ind w:left="-15"/>
       </w:pPr>
       <w:r>
-        <w:t xml:space="preserve">Pedro nos dijo que iban a tener una fiesta. “. </w:t>
-      </w:r>
-      <w:proofErr w:type="gramStart"/>
-      <w:r>
-        <w:t>..</w:t>
-      </w:r>
-      <w:proofErr w:type="gramEnd"/>
-      <w:r>
-        <w:t xml:space="preserve">vamos a tocar la guitarrita, a bailar y a cantar toda la noche.. “. Con esa descripción tan general, nosotros nos quedamos con la idea de que iban a tener una fiesta común, para divertirse. Luego veríamos que se trataba de algo muy distinto. A estas alturas, después de haberlos frecuentado por algunos días, tratábamos a los </w:t>
+        <w:t xml:space="preserve">Pedro nos dijo que iban a tener una fiesta. “. ..vamos a tocar la guitarrita, a bailar y a cantar toda la noche.. “. Con esa descripción tan general, nosotros nos quedamos con la idea de que iban a tener una fiesta común, para divertirse. Luego veríamos que se trataba de algo muy distinto. A estas alturas, después de haberlos frecuentado por algunos días, tratábamos a los </w:t>
       </w:r>
       <w:r>
         <w:t>wirarrikas</w:t>
@@ -9688,15 +9424,7 @@
         <w:t>wirarrikas</w:t>
       </w:r>
       <w:r>
-        <w:t xml:space="preserve"> participan de sus ceremonias, prácticamente desde que nacen, </w:t>
-      </w:r>
-      <w:proofErr w:type="gramStart"/>
-      <w:r>
-        <w:t>ya que</w:t>
-      </w:r>
-      <w:proofErr w:type="gramEnd"/>
-      <w:r>
-        <w:t xml:space="preserve"> al encontrarse dentro de esos eventos, en estado lactante, debe tener influencia en su vida posterior, como niños, jóvenes y adultos. Algunos de los miembros del grupo se encontraban de pie. </w:t>
+        <w:t xml:space="preserve"> participan de sus ceremonias, prácticamente desde que nacen, ya que al encontrarse dentro de esos eventos, en estado lactante, debe tener influencia en su vida posterior, como niños, jóvenes y adultos. Algunos de los miembros del grupo se encontraban de pie. </w:t>
       </w:r>
     </w:p>
     <w:p>
@@ -9788,15 +9516,7 @@
         <w:ind w:left="-15"/>
       </w:pPr>
       <w:r>
-        <w:t xml:space="preserve">Enseguida, el cantador inició una nueva serie de cantos con una estructura melódica distinta, sólo </w:t>
-      </w:r>
-      <w:proofErr w:type="gramStart"/>
-      <w:r>
-        <w:t>que</w:t>
-      </w:r>
-      <w:proofErr w:type="gramEnd"/>
-      <w:r>
-        <w:t xml:space="preserve"> en esta ocasión, después de que el marakame cantaba lo que parecía una estrofa completa, los demás </w:t>
+        <w:t xml:space="preserve">Enseguida, el cantador inició una nueva serie de cantos con una estructura melódica distinta, sólo que en esta ocasión, después de que el marakame cantaba lo que parecía una estrofa completa, los demás </w:t>
       </w:r>
       <w:r>
         <w:t>wirarrikas</w:t>
@@ -9858,15 +9578,7 @@
         <w:t>—</w:t>
       </w:r>
       <w:r>
-        <w:t xml:space="preserve"> tenían ceremonias que duraban varios días con sus respectivas noches. En especial, nos asombró el marakame, </w:t>
-      </w:r>
-      <w:proofErr w:type="gramStart"/>
-      <w:r>
-        <w:t>que</w:t>
-      </w:r>
-      <w:proofErr w:type="gramEnd"/>
-      <w:r>
-        <w:t xml:space="preserve"> siendo un hombre de edad avanzada, pudo soportar cerca de quince horas cantando bajo el frío inclemente, que sólo amainó cuando salió el sol. Entre cantos y danzas que se interrumpían sólo por momentos, para enseguida continuar transcurrió toda la noche. </w:t>
+        <w:t xml:space="preserve"> tenían ceremonias que duraban varios días con sus respectivas noches. En especial, nos asombró el marakame, que siendo un hombre de edad avanzada, pudo soportar cerca de quince horas cantando bajo el frío inclemente, que sólo amainó cuando salió el sol. Entre cantos y danzas que se interrumpían sólo por momentos, para enseguida continuar transcurrió toda la noche. </w:t>
       </w:r>
     </w:p>
     <w:p>
@@ -9990,15 +9702,7 @@
         <w:t>wirarrikas</w:t>
       </w:r>
       <w:r>
-        <w:t xml:space="preserve"> hablaban en voz baja, mostraban una actitud de camaradería recíproca, muy íntima y mucho más profunda de la que </w:t>
-      </w:r>
-      <w:proofErr w:type="gramStart"/>
-      <w:r>
-        <w:t>les</w:t>
-      </w:r>
-      <w:proofErr w:type="gramEnd"/>
-      <w:r>
-        <w:t xml:space="preserve"> habíamos visto durante el día. Estábamos compartiendo el misterio de estar vivos; </w:t>
+        <w:t xml:space="preserve"> hablaban en voz baja, mostraban una actitud de camaradería recíproca, muy íntima y mucho más profunda de la que les habíamos visto durante el día. Estábamos compartiendo el misterio de estar vivos; </w:t>
       </w:r>
       <w:r>
         <w:t>éramos</w:t>
@@ -10119,12 +9823,10 @@
         <w:t xml:space="preserve">Eran como las 10:30 de la mañana. Habían pasado más de catorce horas desde que comenzó la ceremonia. El último paso fue el cambio de nombres de los participantes. El procedimiento era el siguiente: se colocó una olla con agua entre el fuego y el marakame, que había vuelto a sentarse. La gente iba pasando una por una. Se inclinaban junto a la olla de agua. Sacaban un poco, con la que lavaban su cara y sus manos. Se levantaban. En ese momento Pedro y Huicho, se ponían a discutir, en su lengua, en tono de humor, acerca del que se había lavado la cara </w:t>
       </w:r>
       <w:proofErr w:type="spellStart"/>
-      <w:proofErr w:type="gramStart"/>
       <w:r>
         <w:t>y,en</w:t>
       </w:r>
       <w:proofErr w:type="spellEnd"/>
-      <w:proofErr w:type="gramEnd"/>
       <w:r>
         <w:t xml:space="preserve"> relación a este hecho, le ponían algún nuevo nombre, que conservaría no sabemos por cuanto tiempo. Cada vez que alguien era “bautizado”, los demás se reían del nuevo nombre. Cuando hubo llegado el turno de Pedro, fue Huicho el que hubo de “bautizarlo”. Finalmente, Pedro determinó el nombre de Huicho, que no por ser marakame, escapaba del “bautismo”. </w:t>
       </w:r>
@@ -10818,15 +10520,7 @@
         <w:ind w:left="-15"/>
       </w:pPr>
       <w:r>
-        <w:t xml:space="preserve">Hechos los preparativos y estudiados los mapas topográficos de la zona, nos pusimos en camino. Mi plan de trabajo era, naturalmente, un plan “abierto” que tendría que irse adecuando a las exigencias del lugar, y al desarrollo de los acontecimientos. De </w:t>
-      </w:r>
-      <w:proofErr w:type="gramStart"/>
-      <w:r>
-        <w:t>hecho</w:t>
-      </w:r>
-      <w:proofErr w:type="gramEnd"/>
-      <w:r>
-        <w:t xml:space="preserve"> la caminata inicial, era un recorrido sin un destino fijado de antemano, que habría de concluir con la elección de algún sitio adecuado para acampar y realizar nuestro trabajo. </w:t>
+        <w:t xml:space="preserve">Hechos los preparativos y estudiados los mapas topográficos de la zona, nos pusimos en camino. Mi plan de trabajo era, naturalmente, un plan “abierto” que tendría que irse adecuando a las exigencias del lugar, y al desarrollo de los acontecimientos. De hecho la caminata inicial, era un recorrido sin un destino fijado de antemano, que habría de concluir con la elección de algún sitio adecuado para acampar y realizar nuestro trabajo. </w:t>
       </w:r>
     </w:p>
     <w:p>
@@ -10876,15 +10570,7 @@
         <w:t xml:space="preserve"> </w:t>
       </w:r>
       <w:r>
-        <w:t xml:space="preserve">al misterio es algo que desde siempre me ha gustado. Avanzar y avanzar confiando en </w:t>
-      </w:r>
-      <w:proofErr w:type="gramStart"/>
-      <w:r>
-        <w:t>que</w:t>
-      </w:r>
-      <w:proofErr w:type="gramEnd"/>
-      <w:r>
-        <w:t xml:space="preserve"> si el propósito es claro para el </w:t>
+        <w:t xml:space="preserve">al misterio es algo que desde siempre me ha gustado. Avanzar y avanzar confiando en que si el propósito es claro para el </w:t>
       </w:r>
       <w:r>
         <w:t>corazón,</w:t>
@@ -11021,15 +10707,7 @@
         <w:t>Hikuri</w:t>
       </w:r>
       <w:r>
-        <w:t xml:space="preserve">, atravesamos con cuidado el campo de peyote, hasta llegar al lecho del río; aunque está completamente seco, me doy cuenta de que está vivo, pues la presencia del espíritu del agua se siente claramente.  Sé que es un buen sitio para acampar, y </w:t>
-      </w:r>
-      <w:proofErr w:type="gramStart"/>
-      <w:r>
-        <w:t>que</w:t>
-      </w:r>
-      <w:proofErr w:type="gramEnd"/>
-      <w:r>
-        <w:t xml:space="preserve"> en caso de peligro, bastará con regresar a este lugar para estar a salvo. </w:t>
+        <w:t xml:space="preserve">, atravesamos con cuidado el campo de peyote, hasta llegar al lecho del río; aunque está completamente seco, me doy cuenta de que está vivo, pues la presencia del espíritu del agua se siente claramente.  Sé que es un buen sitio para acampar, y que en caso de peligro, bastará con regresar a este lugar para estar a salvo. </w:t>
       </w:r>
     </w:p>
     <w:p>
@@ -11099,23 +10777,7 @@
         <w:ind w:left="-15"/>
       </w:pPr>
       <w:r>
-        <w:t xml:space="preserve">El mundo se vuelve completamente oscuro y nuestras pupilas se abren. La oscuridad era ilusoria. En </w:t>
-      </w:r>
-      <w:proofErr w:type="gramStart"/>
-      <w:r>
-        <w:t>realidad</w:t>
-      </w:r>
-      <w:proofErr w:type="gramEnd"/>
-      <w:r>
-        <w:t xml:space="preserve"> podemos ver en la noche. Una especie de luz azul oscuro nos permite distinguir un mundo de formas y sombras. No hacen falta lámparas. Al fin y al </w:t>
-      </w:r>
-      <w:proofErr w:type="gramStart"/>
-      <w:r>
-        <w:t>cabo</w:t>
-      </w:r>
-      <w:proofErr w:type="gramEnd"/>
-      <w:r>
-        <w:t xml:space="preserve"> también nosotros somos sombras. La temperatura es muy agradable, ni frío ni calor, fresco. Dice el reloj que han pasado varías horas, para nosotros el tiempo se detuvo. Considero que ha llegado el momento de pasar a otras actividades, y me percato de que todos los miembros del grupo estamos integrados en un solo cuerpo al que llamamos “muégano”</w:t>
+        <w:t>El mundo se vuelve completamente oscuro y nuestras pupilas se abren. La oscuridad era ilusoria. En realidad podemos ver en la noche. Una especie de luz azul oscuro nos permite distinguir un mundo de formas y sombras. No hacen falta lámparas. Al fin y al cabo también nosotros somos sombras. La temperatura es muy agradable, ni frío ni calor, fresco. Dice el reloj que han pasado varías horas, para nosotros el tiempo se detuvo. Considero que ha llegado el momento de pasar a otras actividades, y me percato de que todos los miembros del grupo estamos integrados en un solo cuerpo al que llamamos “muégano”</w:t>
       </w:r>
       <w:r>
         <w:rPr>
@@ -11255,15 +10917,7 @@
         <w:t>Éramos</w:t>
       </w:r>
       <w:r>
-        <w:t xml:space="preserve"> conscientes de </w:t>
-      </w:r>
-      <w:proofErr w:type="gramStart"/>
-      <w:r>
-        <w:t>que</w:t>
-      </w:r>
-      <w:proofErr w:type="gramEnd"/>
-      <w:r>
-        <w:t xml:space="preserve"> en este caso en particular, los resultados positivos conseguidos por cada una de las partes eran necesarios para el buen éxito de la otra. Yo me fui a trabajar con los que se aventurarían en el lado izquierdo de la conciencia. </w:t>
+        <w:t xml:space="preserve"> conscientes de que en este caso en particular, los resultados positivos conseguidos por cada una de las partes eran necesarios para el buen éxito de la otra. Yo me fui a trabajar con los que se aventurarían en el lado izquierdo de la conciencia. </w:t>
       </w:r>
     </w:p>
     <w:p>
@@ -11475,7 +11129,6 @@
       <w:r>
         <w:t xml:space="preserve">gente. Solamente un burro que otro </w:t>
       </w:r>
-      <w:proofErr w:type="gramStart"/>
       <w:r>
         <w:t>vag</w:t>
       </w:r>
@@ -11485,7 +11138,6 @@
       <w:r>
         <w:t xml:space="preserve"> extraviado</w:t>
       </w:r>
-      <w:proofErr w:type="gramEnd"/>
       <w:r>
         <w:t xml:space="preserve"> por allí. Y por supuesto los peregrinos. Un sentimiento de alegría me infunde el recordar que caminamos por senderos recorridos desde hace siglos, o milenios, por caminantes que no perseguían fines utilitarios; buscaban al Espíritu; sobre esta misma tierra que pisamos, en estos mismos paisajes y bajo este mismo cielo. También me alegra saber, que no nos encontramos del todo lejos de aquellos caminantes, ya que, nuestro ascenso no es ocioso o deportivo, sino, que es parte de una forma de vida y una búsqueda elegida por mí hace ya muchos años; también caminamos hacia el Espíritu; también buscamos nuestro Venado Azul. </w:t>
       </w:r>
@@ -11850,15 +11502,7 @@
         <w:t>más</w:t>
       </w:r>
       <w:r>
-        <w:t xml:space="preserve"> de mil años... Sin ningún referente (como no fuera nuestra presencia) del rumbo que el hombre de las sociedades modernas había tomado. La escena que estaba frente a mis ojos, muy bien pudo estar ocurriendo hace cincuenta, cien, doscientos, o mil años, exactamente igual. ¡Tenemos tanto que aprender de esos hombres y mujeres que insisten en considerar que el sol, las nubes, las montañas, y todo cuanto naturalmente se manifiesta, es el rostro visible del Espíritu </w:t>
-      </w:r>
-      <w:proofErr w:type="gramStart"/>
-      <w:r>
-        <w:t>y</w:t>
-      </w:r>
-      <w:proofErr w:type="gramEnd"/>
-      <w:r>
-        <w:t xml:space="preserve"> por tanto, es </w:t>
+        <w:t xml:space="preserve"> de mil años... Sin ningún referente (como no fuera nuestra presencia) del rumbo que el hombre de las sociedades modernas había tomado. La escena que estaba frente a mis ojos, muy bien pudo estar ocurriendo hace cincuenta, cien, doscientos, o mil años, exactamente igual. ¡Tenemos tanto que aprender de esos hombres y mujeres que insisten en considerar que el sol, las nubes, las montañas, y todo cuanto naturalmente se manifiesta, es el rostro visible del Espíritu y por tanto, es </w:t>
       </w:r>
       <w:r>
         <w:t>sagrado!</w:t>
@@ -11872,15 +11516,7 @@
         <w:ind w:left="-15"/>
       </w:pPr>
       <w:r>
-        <w:t xml:space="preserve">Mirando a los wirrarika en su Cerro Sagrado, cobré conciencia una vez más de la inmensa fortuna que significa el que ellos todavía estén en este mundo y que, por </w:t>
-      </w:r>
-      <w:proofErr w:type="gramStart"/>
-      <w:r>
-        <w:t>tanto</w:t>
-      </w:r>
-      <w:proofErr w:type="gramEnd"/>
-      <w:r>
-        <w:t xml:space="preserve"> la tan mencionada “sabiduría indígena” no esté del todo perdida, sino que sigue viva y actuante, por lo que </w:t>
+        <w:t xml:space="preserve">Mirando a los wirrarika en su Cerro Sagrado, cobré conciencia una vez más de la inmensa fortuna que significa el que ellos todavía estén en este mundo y que, por tanto la tan mencionada “sabiduría indígena” no esté del todo perdida, sino que sigue viva y actuante, por lo que </w:t>
       </w:r>
       <w:r>
         <w:t>—</w:t>
@@ -12283,15 +11919,7 @@
         <w:ind w:left="-15"/>
       </w:pPr>
       <w:r>
-        <w:t xml:space="preserve">— </w:t>
-      </w:r>
-      <w:proofErr w:type="gramStart"/>
-      <w:r>
-        <w:t>Vic !conseguimos</w:t>
-      </w:r>
-      <w:proofErr w:type="gramEnd"/>
-      <w:r>
-        <w:t xml:space="preserve"> un camión de tres toneladas en la Universidad de </w:t>
+        <w:t xml:space="preserve">— Vic !conseguimos un camión de tres toneladas en la Universidad de </w:t>
       </w:r>
       <w:r>
         <w:t>Zacatecas!</w:t>
@@ -12313,15 +11941,7 @@
         <w:ind w:left="-15"/>
       </w:pPr>
       <w:r>
-        <w:t xml:space="preserve">— ¡Ay pinche Manolo! </w:t>
-      </w:r>
-      <w:proofErr w:type="gramStart"/>
-      <w:r>
-        <w:t>!haces</w:t>
-      </w:r>
-      <w:proofErr w:type="gramEnd"/>
-      <w:r>
-        <w:t xml:space="preserve"> que el alma me regrese al cuerpo!. Vete para allá y me mandas a alguno de los muchachos en el carro de Ligia al aeropuerto, yo salgo para Zacatecas en el primer vuelo que haya. Una vez que te organices, déjame un mensaje con Elvira en la oficina, en el que me informes de donde podremos encontrarnos. </w:t>
+        <w:t xml:space="preserve">— ¡Ay pinche Manolo! !haces que el alma me regrese al cuerpo!. Vete para allá y me mandas a alguno de los muchachos en el carro de Ligia al aeropuerto, yo salgo para Zacatecas en el primer vuelo que haya. Una vez que te organices, déjame un mensaje con Elvira en la oficina, en el que me informes de donde podremos encontrarnos. </w:t>
       </w:r>
     </w:p>
     <w:p>
@@ -12585,15 +12205,7 @@
         <w:t>antes.</w:t>
       </w:r>
       <w:r>
-        <w:t xml:space="preserve"> </w:t>
-      </w:r>
-      <w:proofErr w:type="gramStart"/>
-      <w:r>
-        <w:t>Además</w:t>
-      </w:r>
-      <w:proofErr w:type="gramEnd"/>
-      <w:r>
-        <w:t xml:space="preserve"> son treinta y tres los </w:t>
+        <w:t xml:space="preserve"> Además son treinta y tres los </w:t>
       </w:r>
       <w:r>
         <w:t>wirarrikas</w:t>
@@ -12753,15 +12365,7 @@
       </w:r>
       <w:proofErr w:type="spellEnd"/>
       <w:r>
-        <w:t xml:space="preserve">, un wirrarika como de treinta años que se distinguía por su fluido dominio del español y que, de alguna manera, estaba dirigiendo la discusión, </w:t>
-      </w:r>
-      <w:proofErr w:type="gramStart"/>
-      <w:r>
-        <w:t>le</w:t>
-      </w:r>
-      <w:proofErr w:type="gramEnd"/>
-      <w:r>
-        <w:t xml:space="preserve"> explica a los muchachos la gravedad de la situación: </w:t>
+        <w:t xml:space="preserve">, un wirrarika como de treinta años que se distinguía por su fluido dominio del español y que, de alguna manera, estaba dirigiendo la discusión, le explica a los muchachos la gravedad de la situación: </w:t>
       </w:r>
     </w:p>
     <w:p>
@@ -13120,15 +12724,7 @@
         <w:ind w:left="-15"/>
       </w:pPr>
       <w:r>
-        <w:t xml:space="preserve">El enorme conglomerado de edificios, calles y construcciones de todo tipo, se empequeñece rápidamente, hasta que toda la ciudad de vuelve como un enorme lago de hormigón.  El avión se eleva más, y pronto todo el paisaje debajo nuestro es una alfombra interminable de nubes. Cierro los ojos y trato de descansar; finalmente estaba en camino. No sabía lo que ocurría en la </w:t>
-      </w:r>
-      <w:proofErr w:type="gramStart"/>
-      <w:r>
-        <w:t>sierra</w:t>
-      </w:r>
-      <w:proofErr w:type="gramEnd"/>
-      <w:r>
-        <w:t xml:space="preserve"> pero, instintivamente, sabía que las piezas del caos inicial, iban tomando su lugar y la natural tendencia al equilibrio tendría que imponerse. Recorro mentalmente todos los pasos que me trajeron hasta este punto; mis caminatas por las montañas, mi encuentro con los </w:t>
+        <w:t xml:space="preserve">El enorme conglomerado de edificios, calles y construcciones de todo tipo, se empequeñece rápidamente, hasta que toda la ciudad de vuelve como un enorme lago de hormigón.  El avión se eleva más, y pronto todo el paisaje debajo nuestro es una alfombra interminable de nubes. Cierro los ojos y trato de descansar; finalmente estaba en camino. No sabía lo que ocurría en la sierra pero, instintivamente, sabía que las piezas del caos inicial, iban tomando su lugar y la natural tendencia al equilibrio tendría que imponerse. Recorro mentalmente todos los pasos que me trajeron hasta este punto; mis caminatas por las montañas, mi encuentro con los </w:t>
       </w:r>
       <w:r>
         <w:t>wirarrikas</w:t>
@@ -13353,12 +12949,21 @@
     </w:p>
     <w:p>
       <w:pPr>
-        <w:pStyle w:val="Prrafodelista"/>
-        <w:numPr>
-          <w:ilvl w:val="0"/>
-          <w:numId w:val="5"/>
-        </w:numPr>
-      </w:pPr>
+        <w:ind w:left="0"/>
+        <w:pPrChange w:id="15" w:author="Asus" w:date="2024-11-28T13:26:00Z" w16du:dateUtc="2024-11-28T16:26:00Z">
+          <w:pPr>
+            <w:numPr>
+              <w:numId w:val="5"/>
+            </w:numPr>
+            <w:ind w:left="644" w:hanging="360"/>
+          </w:pPr>
+        </w:pPrChange>
+      </w:pPr>
+      <w:ins w:id="16" w:author="Asus" w:date="2024-11-28T13:26:00Z" w16du:dateUtc="2024-11-28T16:26:00Z">
+        <w:r>
+          <w:t xml:space="preserve">— </w:t>
+        </w:r>
+      </w:ins>
       <w:r>
         <w:t xml:space="preserve">Pero, ¿por qué el miedo? </w:t>
       </w:r>
@@ -13416,15 +13021,7 @@
         <w:ind w:left="0"/>
       </w:pPr>
       <w:r>
-        <w:t xml:space="preserve">— Pero tú has comido peyote muchas veces, ¿no?, </w:t>
-      </w:r>
-      <w:proofErr w:type="gramStart"/>
-      <w:r>
-        <w:t>y</w:t>
-      </w:r>
-      <w:proofErr w:type="gramEnd"/>
-      <w:r>
-        <w:t xml:space="preserve"> además, yo veo que aquí todos le tienen cariño al </w:t>
+        <w:t xml:space="preserve">— Pero tú has comido peyote muchas veces, ¿no?, y además, yo veo que aquí todos le tienen cariño al </w:t>
       </w:r>
       <w:r>
         <w:t>hikuri</w:t>
@@ -13809,15 +13406,7 @@
       </w:r>
       <w:proofErr w:type="spellEnd"/>
       <w:r>
-        <w:t xml:space="preserve"> baja los ojos en actitud de respeto y recibe con atención las palabras del urukuakame.  Ligia, Manolo, René, Luis Manuel, Armando y yo, recibimos con el corazón abierto aquellas palabras y gestos que nuestra razón no entiende.  No nos importa entender.  El lenguaje universal del sentimiento nos unirá, cada vez más, a esos hombres y mujeres, </w:t>
-      </w:r>
-      <w:proofErr w:type="gramStart"/>
-      <w:r>
-        <w:t>que</w:t>
-      </w:r>
-      <w:proofErr w:type="gramEnd"/>
-      <w:r>
-        <w:t xml:space="preserve"> con el paso de los días, se irán convirtiendo en algo mucho más cercano; nuestros </w:t>
+        <w:t xml:space="preserve"> baja los ojos en actitud de respeto y recibe con atención las palabras del urukuakame.  Ligia, Manolo, René, Luis Manuel, Armando y yo, recibimos con el corazón abierto aquellas palabras y gestos que nuestra razón no entiende.  No nos importa entender.  El lenguaje universal del sentimiento nos unirá, cada vez más, a esos hombres y mujeres, que con el paso de los días, se irán convirtiendo en algo mucho más cercano; nuestros </w:t>
       </w:r>
       <w:proofErr w:type="spellStart"/>
       <w:r>
@@ -13855,15 +13444,7 @@
         <w:t>wirarrikas</w:t>
       </w:r>
       <w:r>
-        <w:t xml:space="preserve"> ocupan el mundo con la misma actitud de respeto y confianza que les es tan propia. Al fin y al </w:t>
-      </w:r>
-      <w:proofErr w:type="gramStart"/>
-      <w:r>
-        <w:t>cabo</w:t>
-      </w:r>
-      <w:proofErr w:type="gramEnd"/>
-      <w:r>
-        <w:t xml:space="preserve"> ellos estuvieron allí desde mucho antes que la carretera y los </w:t>
+        <w:t xml:space="preserve"> ocupan el mundo con la misma actitud de respeto y confianza que les es tan propia. Al fin y al cabo ellos estuvieron allí desde mucho antes que la carretera y los </w:t>
       </w:r>
       <w:proofErr w:type="spellStart"/>
       <w:r>
@@ -14143,15 +13724,7 @@
       </w:r>
       <w:proofErr w:type="spellEnd"/>
       <w:r>
-        <w:t xml:space="preserve"> estaba haciendo la sátira de lo que hace el marakame. ¡Estaba parodiando a Antonio!, que probablemente, era el más divertido.  En efecto, una de las cosas que hacen con regularidad los marakames, es que en sus cantos cuentan la historia del mundo.  Quedarse dormido durante una ceremonia sería de las peores cosas que le podría pasar a un marakame, por eso tanta risa.  Así también, puede suceder </w:t>
-      </w:r>
-      <w:proofErr w:type="gramStart"/>
-      <w:r>
-        <w:t>que</w:t>
-      </w:r>
-      <w:proofErr w:type="gramEnd"/>
-      <w:r>
-        <w:t xml:space="preserve"> durante las largas veladas del cantador, en ocasiones la emoción sea tan intensa que llora mientras canta, y el </w:t>
+        <w:t xml:space="preserve"> estaba haciendo la sátira de lo que hace el marakame. ¡Estaba parodiando a Antonio!, que probablemente, era el más divertido.  En efecto, una de las cosas que hacen con regularidad los marakames, es que en sus cantos cuentan la historia del mundo.  Quedarse dormido durante una ceremonia sería de las peores cosas que le podría pasar a un marakame, por eso tanta risa.  Así también, puede suceder que durante las largas veladas del cantador, en ocasiones la emoción sea tan intensa que llora mientras canta, y el </w:t>
       </w:r>
       <w:proofErr w:type="spellStart"/>
       <w:r>
@@ -14167,15 +13740,7 @@
       </w:r>
       <w:proofErr w:type="spellEnd"/>
       <w:r>
-        <w:t xml:space="preserve"> y las risas.  Después, vinieron los cargos y el cambio </w:t>
-      </w:r>
-      <w:proofErr w:type="gramStart"/>
-      <w:r>
-        <w:t>e</w:t>
-      </w:r>
-      <w:proofErr w:type="gramEnd"/>
-      <w:r>
-        <w:t xml:space="preserve"> nombres. </w:t>
+        <w:t xml:space="preserve"> y las risas.  Después, vinieron los cargos y el cambio e nombres. </w:t>
       </w:r>
     </w:p>
     <w:p>
@@ -14278,15 +13843,7 @@
       </w:r>
       <w:proofErr w:type="spellEnd"/>
       <w:r>
-        <w:t xml:space="preserve">, marchaban en fila alrededor del fuego formando una espiral que a una sola señal caminaría en sentido inverso.  Dentro de la fila iban como siempre Julio, tocando su pequeña guitarra, y Galindo que ejecutaba el violín.  Juntos creaban una música que producía un estado que me atrevería a calificar de “hipnótico” a la vez que de alerta y alegría.  En esta ocasión se añadía una variante muy bonita y es que a veces, cuando la espiral se cerraba casi completamente junto al fuego, el que iba al frente daba la vuelta y comenzaba a avanzar de </w:t>
-      </w:r>
-      <w:proofErr w:type="gramStart"/>
-      <w:r>
-        <w:t>frente</w:t>
-      </w:r>
-      <w:proofErr w:type="gramEnd"/>
-      <w:r>
-        <w:t xml:space="preserve"> pero en sentido </w:t>
+        <w:t xml:space="preserve">, marchaban en fila alrededor del fuego formando una espiral que a una sola señal caminaría en sentido inverso.  Dentro de la fila iban como siempre Julio, tocando su pequeña guitarra, y Galindo que ejecutaba el violín.  Juntos creaban una música que producía un estado que me atrevería a calificar de “hipnótico” a la vez que de alerta y alegría.  En esta ocasión se añadía una variante muy bonita y es que a veces, cuando la espiral se cerraba casi completamente junto al fuego, el que iba al frente daba la vuelta y comenzaba a avanzar de frente pero en sentido </w:t>
       </w:r>
       <w:r>
         <w:t>contrario a</w:t>
@@ -14394,15 +13951,7 @@
         <w:t>wirarrikas</w:t>
       </w:r>
       <w:r>
-        <w:t xml:space="preserve"> dan a la palabra pecado, ya que sospechábamos que tenía una connotación distinta.  Lo que yo sabía era que uno tenía que mencionar en voz alta, a cada una de las personas con las que había tenido relaciones sexuales a lo largo de toda su vida, lo que implicaba, en muchas ocasiones, referirse explícitamente a encuentros amorosos con la mujer o el hombre de alguno de los presentes en la confesión.  Esto suscitó alguna polémica entre nosotros, porque algunos manifestaban que no sabían qué hacer ante el hecho de que no asimilaban los encuentros sexuales que habían tenido a lo largo de sus vidas, como “pecados”, </w:t>
-      </w:r>
-      <w:proofErr w:type="gramStart"/>
-      <w:r>
-        <w:t>y</w:t>
-      </w:r>
-      <w:proofErr w:type="gramEnd"/>
-      <w:r>
-        <w:t xml:space="preserve"> por tanto, no sabían si podrían confesar otras cosas que pudieran tener una carga más pesada para cada uno.  Mi planteamiento era que no tenía caso especular en torno a lo que para los wirarrikas podía significar la palabra pecado, pero que había un hecho que no podíamos dejar de lado:  ellos se confesaban así y estábamos en su mundo, y sus modos y maneras eran los que mandaban, por lo que nuestras consideraciones personales tendrían que ser dejadas de lado, para realizar la confesión exactamente igual como lo hicieran los wirarrikas.  Conveníamos, en todo caso, que adicionalmente a la “confesión al estilo wirarrika”, podríamos – si así lo sentíamos – confesar también algún asunto que en lo personal nos estuviera pesando internamente.  Como siempre sucede, la realidad concreta terminó por darnos las respuestas que nuestras especulaciones no hubieran podido conseguir nunca. </w:t>
+        <w:t xml:space="preserve"> dan a la palabra pecado, ya que sospechábamos que tenía una connotación distinta.  Lo que yo sabía era que uno tenía que mencionar en voz alta, a cada una de las personas con las que había tenido relaciones sexuales a lo largo de toda su vida, lo que implicaba, en muchas ocasiones, referirse explícitamente a encuentros amorosos con la mujer o el hombre de alguno de los presentes en la confesión.  Esto suscitó alguna polémica entre nosotros, porque algunos manifestaban que no sabían qué hacer ante el hecho de que no asimilaban los encuentros sexuales que habían tenido a lo largo de sus vidas, como “pecados”, y por tanto, no sabían si podrían confesar otras cosas que pudieran tener una carga más pesada para cada uno.  Mi planteamiento era que no tenía caso especular en torno a lo que para los wirarrikas podía significar la palabra pecado, pero que había un hecho que no podíamos dejar de lado:  ellos se confesaban así y estábamos en su mundo, y sus modos y maneras eran los que mandaban, por lo que nuestras consideraciones personales tendrían que ser dejadas de lado, para realizar la confesión exactamente igual como lo hicieran los wirarrikas.  Conveníamos, en todo caso, que adicionalmente a la “confesión al estilo wirarrika”, podríamos – si así lo sentíamos – confesar también algún asunto que en lo personal nos estuviera pesando internamente.  Como siempre sucede, la realidad concreta terminó por darnos las respuestas que nuestras especulaciones no hubieran podido conseguir nunca. </w:t>
       </w:r>
     </w:p>
     <w:p>
@@ -14509,15 +14058,7 @@
         <w:t>Cuál</w:t>
       </w:r>
       <w:r>
-        <w:t xml:space="preserve"> no sería mi sorpresa cuando me di cuenta </w:t>
-      </w:r>
-      <w:proofErr w:type="gramStart"/>
-      <w:r>
-        <w:t>que</w:t>
-      </w:r>
-      <w:proofErr w:type="gramEnd"/>
-      <w:r>
-        <w:t xml:space="preserve"> así como nosotros tenemos siempre la costumbre de iniciar las rondas de cualquier cosa hacia la derecha, los wirarrikas acostumbraban en cambio hacerlo hacia la izquierda, de tal modo que, queriendo ser uno de los últimos, terminé siendo de los primeros y fui el primero de los </w:t>
+        <w:t xml:space="preserve"> no sería mi sorpresa cuando me di cuenta que así como nosotros tenemos siempre la costumbre de iniciar las rondas de cualquier cosa hacia la derecha, los wirarrikas acostumbraban en cambio hacerlo hacia la izquierda, de tal modo que, queriendo ser uno de los últimos, terminé siendo de los primeros y fui el primero de los </w:t>
       </w:r>
       <w:proofErr w:type="spellStart"/>
       <w:r>
@@ -14743,15 +14284,7 @@
       </w:r>
       <w:proofErr w:type="spellEnd"/>
       <w:r>
-        <w:t xml:space="preserve">.  Aunque se supone que el camión era de redilas que medían menos de un metro de alto, por lo que los pasajeros iban no solamente amontonados, sino en un esfuerzo constante de equilibrio.  Es de comentar </w:t>
-      </w:r>
-      <w:proofErr w:type="gramStart"/>
-      <w:r>
-        <w:t>que</w:t>
-      </w:r>
-      <w:proofErr w:type="gramEnd"/>
-      <w:r>
-        <w:t xml:space="preserve"> a pesar de las muchas horas de viaje de esta manera, ninguno de los peregrinos se quejó ni una sola vez, sino que en todo momento se mostraban contentos y de buen humor.  Detrás del camión, iban los dos coches, ya para entonces llenos de polvo y acusando los primeros signos de agotamiento, transportando a algunos </w:t>
+        <w:t xml:space="preserve">.  Aunque se supone que el camión era de redilas que medían menos de un metro de alto, por lo que los pasajeros iban no solamente amontonados, sino en un esfuerzo constante de equilibrio.  Es de comentar que a pesar de las muchas horas de viaje de esta manera, ninguno de los peregrinos se quejó ni una sola vez, sino que en todo momento se mostraban contentos y de buen humor.  Detrás del camión, iban los dos coches, ya para entonces llenos de polvo y acusando los primeros signos de agotamiento, transportando a algunos </w:t>
       </w:r>
       <w:proofErr w:type="spellStart"/>
       <w:r>
@@ -15125,12 +14658,10 @@
         <w:t xml:space="preserve"> </w:t>
       </w:r>
       <w:proofErr w:type="spellStart"/>
-      <w:proofErr w:type="gramStart"/>
       <w:r>
         <w:t>Matinieri</w:t>
       </w:r>
       <w:proofErr w:type="spellEnd"/>
-      <w:proofErr w:type="gramEnd"/>
       <w:r>
         <w:t xml:space="preserve"> pero nunca había estado aquí.  En cada ocasión el wirarrika que se refería al sitio lo había hecho con una gran emoción, describiéndolo como uno de los lugares más hermosos del camino a </w:t>
       </w:r>
@@ -16662,15 +16193,7 @@
         <w:t>dioses,</w:t>
       </w:r>
       <w:r>
-        <w:t xml:space="preserve"> sino que los ven, se refería al hecho concreto de </w:t>
-      </w:r>
-      <w:proofErr w:type="gramStart"/>
-      <w:r>
-        <w:t>que</w:t>
-      </w:r>
-      <w:proofErr w:type="gramEnd"/>
-      <w:r>
-        <w:t xml:space="preserve"> mediante diferentes procedimientos, uno de los cuales es el uso ritual del peyote, son capaces de penetrar en una realidad no ordinaria que los </w:t>
+        <w:t xml:space="preserve"> sino que los ven, se refería al hecho concreto de que mediante diferentes procedimientos, uno de los cuales es el uso ritual del peyote, son capaces de penetrar en una realidad no ordinaria que los </w:t>
       </w:r>
       <w:r>
         <w:t>wirarrikas</w:t>
@@ -16773,15 +16296,7 @@
         <w:t xml:space="preserve"> </w:t>
       </w:r>
       <w:r>
-        <w:t xml:space="preserve">desde tiempos inmemoriales, gracias al mantenimiento persistente de sus rituales y prácticas espirituales, que se han conservado de generación en generación. Es por ello, </w:t>
-      </w:r>
-      <w:proofErr w:type="gramStart"/>
-      <w:r>
-        <w:t>que</w:t>
-      </w:r>
-      <w:proofErr w:type="gramEnd"/>
-      <w:r>
-        <w:t xml:space="preserve"> en su experiencia en aquel lado de la realidad, el wirrarika no se encuentra confuso o asustado, sino que sabe </w:t>
+        <w:t xml:space="preserve">desde tiempos inmemoriales, gracias al mantenimiento persistente de sus rituales y prácticas espirituales, que se han conservado de generación en generación. Es por ello, que en su experiencia en aquel lado de la realidad, el wirrarika no se encuentra confuso o asustado, sino que sabe </w:t>
       </w:r>
       <w:r>
         <w:t>qué</w:t>
@@ -16991,15 +16506,7 @@
         <w:t xml:space="preserve"> </w:t>
       </w:r>
       <w:r>
-        <w:t xml:space="preserve">períodos de ayuno y abstinencias, disciplina, llevar una vida fuerte, caminatas de atención, cesación del dialogo interno, danzas, etc., etc. Tanto es así, </w:t>
-      </w:r>
-      <w:proofErr w:type="gramStart"/>
-      <w:r>
-        <w:t>que</w:t>
-      </w:r>
-      <w:proofErr w:type="gramEnd"/>
-      <w:r>
-        <w:t xml:space="preserve"> entre otros grupos de ascendencia tolteca, como los </w:t>
+        <w:t xml:space="preserve">períodos de ayuno y abstinencias, disciplina, llevar una vida fuerte, caminatas de atención, cesación del dialogo interno, danzas, etc., etc. Tanto es así, que entre otros grupos de ascendencia tolteca, como los </w:t>
       </w:r>
       <w:proofErr w:type="spellStart"/>
       <w:r>
@@ -17098,15 +16605,7 @@
         <w:t>wirarrikas</w:t>
       </w:r>
       <w:r>
-        <w:t xml:space="preserve">. El hecho es </w:t>
-      </w:r>
-      <w:proofErr w:type="gramStart"/>
-      <w:r>
-        <w:t>que</w:t>
-      </w:r>
-      <w:proofErr w:type="gramEnd"/>
-      <w:r>
-        <w:t xml:space="preserve"> sin la experiencia de toda una vida en rituales similares, se encontraban en condiciones distintas, y con mucho menos recursos que el resto de los jicareros para vérselas con el hikuri desde una perspectiva adecuada. En cualquier caso, estábamos utilizando todos nuestros recursos y nuestra experiencia en áreas de trabajo como el manejo de la atención, la cesación del diálogo interno, la conciencia del </w:t>
+        <w:t xml:space="preserve">. El hecho es que sin la experiencia de toda una vida en rituales similares, se encontraban en condiciones distintas, y con mucho menos recursos que el resto de los jicareros para vérselas con el hikuri desde una perspectiva adecuada. En cualquier caso, estábamos utilizando todos nuestros recursos y nuestra experiencia en áreas de trabajo como el manejo de la atención, la cesación del diálogo interno, la conciencia del </w:t>
       </w:r>
       <w:r>
         <w:rPr>
@@ -17577,15 +17076,7 @@
         <w:ind w:left="-15"/>
       </w:pPr>
       <w:r>
-        <w:t xml:space="preserve">No sé lo que va a ocurrir; si habrá danza o el marakame cantará. No hay ninguna indicación y me recuesto debajo del mezquite con la cabeza recargada en el saco de dormir. Veo las estrellas y considero mi vida. ¡Mi vida! que lejana parece ahora mi vida cotidiana, </w:t>
-      </w:r>
-      <w:proofErr w:type="gramStart"/>
-      <w:r>
-        <w:t>que</w:t>
-      </w:r>
-      <w:proofErr w:type="gramEnd"/>
-      <w:r>
-        <w:t xml:space="preserve"> aunque no es una vida común, por momentos, también cansa. Tanto tiempo coordinando grupos, dictando conferencias o dando cursos. Tanta gente formándose ideas acerca de mí, que están mucho más cercanas a sus fantasías que a mi realidad. Que gusto que aquí nadie conozca, ni le importe </w:t>
+        <w:t xml:space="preserve">No sé lo que va a ocurrir; si habrá danza o el marakame cantará. No hay ninguna indicación y me recuesto debajo del mezquite con la cabeza recargada en el saco de dormir. Veo las estrellas y considero mi vida. ¡Mi vida! que lejana parece ahora mi vida cotidiana, que aunque no es una vida común, por momentos, también cansa. Tanto tiempo coordinando grupos, dictando conferencias o dando cursos. Tanta gente formándose ideas acerca de mí, que están mucho más cercanas a sus fantasías que a mi realidad. Que gusto que aquí nadie conozca, ni le importe </w:t>
       </w:r>
       <w:r>
         <w:t>Víctor</w:t>
@@ -17706,15 +17197,7 @@
         <w:ind w:left="0"/>
       </w:pPr>
       <w:r>
-        <w:t xml:space="preserve">En un momento dado, me percato de que estoy cantando, ¿cuándo comencé? Siento que fue hace un largo rato, aunque no lo hice con el control o la voluntad que normalmente utilizo. Esta es la hora del nagual y mi ego no está al mando, lo </w:t>
-      </w:r>
-      <w:proofErr w:type="gramStart"/>
-      <w:r>
-        <w:t>que</w:t>
-      </w:r>
-      <w:proofErr w:type="gramEnd"/>
-      <w:r>
-        <w:t xml:space="preserve"> es más, ¡ni siquiera anda por </w:t>
+        <w:t xml:space="preserve">En un momento dado, me percato de que estoy cantando, ¿cuándo comencé? Siento que fue hace un largo rato, aunque no lo hice con el control o la voluntad que normalmente utilizo. Esta es la hora del nagual y mi ego no está al mando, lo que es más, ¡ni siquiera anda por </w:t>
       </w:r>
       <w:r>
         <w:t>aquí!</w:t>
@@ -17912,15 +17395,7 @@
         <w:t>vereda,</w:t>
       </w:r>
       <w:r>
-        <w:t xml:space="preserve"> pero una sombra, que nos sigue saltando a nuestra derecha, nos hace acelerar el paso, hasta que casi terminamos corriendo. No sólo se ve, sino que se escucha como aplasta los arbustos cada vez que toca el suelo. Tengo la certeza, </w:t>
-      </w:r>
-      <w:proofErr w:type="gramStart"/>
-      <w:r>
-        <w:t>que</w:t>
-      </w:r>
-      <w:proofErr w:type="gramEnd"/>
-      <w:r>
-        <w:t xml:space="preserve"> en todo caso, no debemos correr ni deformar la fila. Nos detenemos como a trescientos metros del campamento de los </w:t>
+        <w:t xml:space="preserve"> pero una sombra, que nos sigue saltando a nuestra derecha, nos hace acelerar el paso, hasta que casi terminamos corriendo. No sólo se ve, sino que se escucha como aplasta los arbustos cada vez que toca el suelo. Tengo la certeza, que en todo caso, no debemos correr ni deformar la fila. Nos detenemos como a trescientos metros del campamento de los </w:t>
       </w:r>
       <w:r>
         <w:t>wirarrikas</w:t>
@@ -18851,15 +18326,7 @@
         <w:ind w:left="0"/>
       </w:pPr>
       <w:r>
-        <w:t xml:space="preserve">— ¿Qué </w:t>
-      </w:r>
-      <w:proofErr w:type="gramStart"/>
-      <w:r>
-        <w:t>tanto miras</w:t>
-      </w:r>
-      <w:proofErr w:type="gramEnd"/>
-      <w:r>
-        <w:t>? ¡yente para acá!</w:t>
+        <w:t>— ¿Qué tanto miras? ¡yente para acá!</w:t>
       </w:r>
     </w:p>
     <w:p>
@@ -19009,15 +18476,7 @@
         <w:t>exista...!</w:t>
       </w:r>
       <w:r>
-        <w:t xml:space="preserve"> ¡no lo puedo creer! ¡qué maravilla! ¿lo están viendo...? ¿ustedes también lo ven...? La </w:t>
-      </w:r>
-      <w:proofErr w:type="gramStart"/>
-      <w:r>
-        <w:t>visión continuo</w:t>
-      </w:r>
-      <w:proofErr w:type="gramEnd"/>
-      <w:r>
-        <w:t xml:space="preserve"> como quince minutos. </w:t>
+        <w:t xml:space="preserve"> ¡no lo puedo creer! ¡qué maravilla! ¿lo están viendo...? ¿ustedes también lo ven...? La visión continuo como quince minutos. </w:t>
       </w:r>
     </w:p>
     <w:p>
@@ -19311,15 +18770,7 @@
         <w:t>ue</w:t>
       </w:r>
       <w:r>
-        <w:t xml:space="preserve"> el lado racional se sentía confuso. Opté por no forzarme y confié </w:t>
-      </w:r>
-      <w:proofErr w:type="gramStart"/>
-      <w:r>
-        <w:t>que</w:t>
-      </w:r>
-      <w:proofErr w:type="gramEnd"/>
-      <w:r>
-        <w:t xml:space="preserve"> en su </w:t>
+        <w:t xml:space="preserve"> el lado racional se sentía confuso. Opté por no forzarme y confié que en su </w:t>
       </w:r>
       <w:r>
         <w:t>momento</w:t>
@@ -19568,15 +19019,7 @@
         <w:ind w:left="-15"/>
       </w:pPr>
       <w:r>
-        <w:t xml:space="preserve">Parece una enorme distancia llegar hasta él y calculo </w:t>
-      </w:r>
-      <w:proofErr w:type="gramStart"/>
-      <w:r>
-        <w:t>que</w:t>
-      </w:r>
-      <w:proofErr w:type="gramEnd"/>
-      <w:r>
-        <w:t xml:space="preserve"> </w:t>
+        <w:t xml:space="preserve">Parece una enorme distancia llegar hasta él y calculo que </w:t>
       </w:r>
       <w:r>
         <w:t>aun</w:t>
@@ -19954,15 +19397,7 @@
         <w:t>sí</w:t>
       </w:r>
       <w:r>
-        <w:t xml:space="preserve">, desde su base. Se ve imponente. Una enorme cañada parte a poca distancia desde donde nos encontramos, y sube en una pronunciada pendiente que parece vertical, dirigiéndose hasta la cumbre. Una gran emoción me inunda al contemplar el reto que se aproxima. Siento que algo muy significativo me aguarda allá arriba; </w:t>
-      </w:r>
-      <w:proofErr w:type="gramStart"/>
-      <w:r>
-        <w:t>y</w:t>
-      </w:r>
-      <w:proofErr w:type="gramEnd"/>
-      <w:r>
-        <w:t xml:space="preserve"> además, una especie de urgencia interna por subir a su encuentro. </w:t>
+        <w:t xml:space="preserve">, desde su base. Se ve imponente. Una enorme cañada parte a poca distancia desde donde nos encontramos, y sube en una pronunciada pendiente que parece vertical, dirigiéndose hasta la cumbre. Una gran emoción me inunda al contemplar el reto que se aproxima. Siento que algo muy significativo me aguarda allá arriba; y además, una especie de urgencia interna por subir a su encuentro. </w:t>
       </w:r>
     </w:p>
     <w:p>
@@ -20030,15 +19465,7 @@
         <w:ind w:left="-15"/>
       </w:pPr>
       <w:r>
-        <w:t xml:space="preserve">Penetramos en la cañada y comenzamos a subir. La pendiente es bastante pronunciada, pero lejos de sentirme cansado, mi cuerpo hace los ajustes necesarios y empuja hacia adelante. El avance es ágil y rítmico. En realidad, el que marca el paso es Luciano, que a sus setenta y tantos años, se desplaza montaña arriba, como si fuera una cabra de montaña, dando grandes y </w:t>
-      </w:r>
-      <w:proofErr w:type="gramStart"/>
-      <w:r>
-        <w:t>ágiles zancadas</w:t>
-      </w:r>
-      <w:proofErr w:type="gramEnd"/>
-      <w:r>
-        <w:t>, y brincando de un lado a otro cada vez que una grieta nos corta el paso. En ocasiones, sus saltos son tan largos, o los caminos que elige son tan complicados, que tengo la impresión de que nos está probando, para ver si aguantamos. Antonio también pasa de los setenta años y, sin embargo, se mueve con sus huaraches mucho mejor que nosotros con nuestras botas todo</w:t>
+        <w:t>Penetramos en la cañada y comenzamos a subir. La pendiente es bastante pronunciada, pero lejos de sentirme cansado, mi cuerpo hace los ajustes necesarios y empuja hacia adelante. El avance es ágil y rítmico. En realidad, el que marca el paso es Luciano, que a sus setenta y tantos años, se desplaza montaña arriba, como si fuera una cabra de montaña, dando grandes y ágiles zancadas, y brincando de un lado a otro cada vez que una grieta nos corta el paso. En ocasiones, sus saltos son tan largos, o los caminos que elige son tan complicados, que tengo la impresión de que nos está probando, para ver si aguantamos. Antonio también pasa de los setenta años y, sin embargo, se mueve con sus huaraches mucho mejor que nosotros con nuestras botas todo</w:t>
       </w:r>
       <w:r>
         <w:t>-</w:t>
@@ -20519,15 +19946,7 @@
         <w:t>wirarrikas</w:t>
       </w:r>
       <w:r>
-        <w:t xml:space="preserve">, </w:t>
-      </w:r>
-      <w:proofErr w:type="gramStart"/>
-      <w:r>
-        <w:t>que</w:t>
-      </w:r>
-      <w:proofErr w:type="gramEnd"/>
-      <w:r>
-        <w:t xml:space="preserve"> en alto estado de concentración, subían al cerro, pasando frente a nosotros. Un sentimiento tocaba el fondo de mi alma: ¡cómo me gustaría estar allí adentro!, participando y entendiendo lo que ocurre. </w:t>
+        <w:t xml:space="preserve">, que en alto estado de concentración, subían al cerro, pasando frente a nosotros. Un sentimiento tocaba el fondo de mi alma: ¡cómo me gustaría estar allí adentro!, participando y entendiendo lo que ocurre. </w:t>
       </w:r>
     </w:p>
     <w:p>
@@ -20750,8 +20169,8 @@
       <w:pPr>
         <w:pStyle w:val="Ttulo2"/>
       </w:pPr>
-      <w:bookmarkStart w:id="15" w:name="_-_MARCHA_DE"/>
-      <w:bookmarkEnd w:id="15"/>
+      <w:bookmarkStart w:id="17" w:name="_-_MARCHA_DE"/>
+      <w:bookmarkEnd w:id="17"/>
       <w:r>
         <w:t>-</w:t>
       </w:r>
@@ -20837,15 +20256,7 @@
         <w:t>Aun</w:t>
       </w:r>
       <w:r>
-        <w:t xml:space="preserve"> cuando he librado esta batalla poniendo en ello mi mejor esfuerzo, he de reconocer </w:t>
-      </w:r>
-      <w:proofErr w:type="gramStart"/>
-      <w:r>
-        <w:t>que</w:t>
-      </w:r>
-      <w:proofErr w:type="gramEnd"/>
-      <w:r>
-        <w:t xml:space="preserve"> en el momento de tratar de plasmar, en el presente texto, todo lo que recibí en aquella marcha de poder no he logrado sino apenas una aproximación.) </w:t>
+        <w:t xml:space="preserve"> cuando he librado esta batalla poniendo en ello mi mejor esfuerzo, he de reconocer que en el momento de tratar de plasmar, en el presente texto, todo lo que recibí en aquella marcha de poder no he logrado sino apenas una aproximación.) </w:t>
       </w:r>
     </w:p>
     <w:p>
@@ -21453,37 +20864,8 @@
         </w:rPr>
         <w:t xml:space="preserve"> </w:t>
       </w:r>
-      <w:proofErr w:type="spellStart"/>
-      <w:r>
-        <w:t>Xictli</w:t>
-      </w:r>
-      <w:proofErr w:type="spellEnd"/>
-      <w:r>
-        <w:t xml:space="preserve"> (ombligo) y </w:t>
-      </w:r>
-      <w:proofErr w:type="spellStart"/>
-      <w:r>
-        <w:t>cali</w:t>
-      </w:r>
-      <w:proofErr w:type="spellEnd"/>
-      <w:r>
-        <w:t xml:space="preserve"> (casa) lo que implicaba la casa o el recinto del ombligo, que en la cosmogonía prehispánica tenía una significación sagrada. El ombligo era el centro, el punto de contacto con el cosmos. Así, se hablaba del Ombligo del mundo, o del Ombligo de la Luna (México) y la geografía física y celeste del mundo prehispánico estaba llena de </w:t>
-      </w:r>
-      <w:proofErr w:type="spellStart"/>
-      <w:r>
-        <w:t>Xicltlis</w:t>
-      </w:r>
-      <w:proofErr w:type="spellEnd"/>
-      <w:r>
-        <w:t xml:space="preserve"> (ombligos). Precisamente por todo lo anterior, una jícara no era una vasija cualquiera, sino un recipiente que se utilizaba solo para custodiar cosas sagradas. Al respecto se recomienda consultar las obras de Gutiérrez </w:t>
-      </w:r>
-      <w:proofErr w:type="spellStart"/>
-      <w:r>
-        <w:t>Tibón</w:t>
-      </w:r>
-      <w:proofErr w:type="spellEnd"/>
-      <w:r>
-        <w:t xml:space="preserve"> “Historia del nombre y fundación de la ciudad de México” y “El ombligo como centro cósmico” editadas por el Fondo de cultura Económica. México.</w:t>
+      <w:r>
+        <w:t>Xictli (ombligo) y cali (casa) lo que implicaba la casa o el recinto del ombligo, que en la cosmogonía prehispánica tenía una significación sagrada. El ombligo era el centro, el punto de contacto con el cosmos. Así, se hablaba del Ombligo del mundo, o del Ombligo de la Luna (México) y la geografía física y celeste del mundo prehispánico estaba llena de Xicltlis (ombligos). Precisamente por todo lo anterior, una jícara no era una vasija cualquiera, sino un recipiente que se utilizaba solo para custodiar cosas sagradas. Al respecto se recomienda consultar las obras de Gutiérrez Tibón “Historia del nombre y fundación de la ciudad de México” y “El ombligo como centro cósmico” editadas por el Fondo de cultura Económica. México.</w:t>
       </w:r>
     </w:p>
   </w:footnote>
@@ -21603,13 +20985,8 @@
       <w:r>
         <w:t xml:space="preserve"> </w:t>
       </w:r>
-      <w:proofErr w:type="spellStart"/>
-      <w:r>
-        <w:t>Muegano</w:t>
-      </w:r>
-      <w:proofErr w:type="spellEnd"/>
-      <w:r>
-        <w:t xml:space="preserve"> es el nombre de un dulce mexicano, que presenta siempre formas caprichosas. En este caso se usa la palabra para referirse a un agradable amontonamiento de gente recargada o recostada una sobre la otra, sin orden u concierto, y</w:t>
+      <w:r>
+        <w:t>Muegano es el nombre de un dulce mexicano, que presenta siempre formas caprichosas. En este caso se usa la palabra para referirse a un agradable amontonamiento de gente recargada o recostada una sobre la otra, sin orden u concierto, y</w:t>
       </w:r>
       <w:r>
         <w:rPr>
@@ -21896,6 +21273,118 @@
     </w:lvl>
   </w:abstractNum>
   <w:abstractNum w:abstractNumId="1" w15:restartNumberingAfterBreak="0">
+    <w:nsid w:val="20075B61"/>
+    <w:multiLevelType w:val="hybridMultilevel"/>
+    <w:tmpl w:val="238611DA"/>
+    <w:lvl w:ilvl="0" w:tplc="F8A8D61A">
+      <w:numFmt w:val="bullet"/>
+      <w:lvlText w:val="—"/>
+      <w:lvlJc w:val="left"/>
+      <w:pPr>
+        <w:ind w:left="644" w:hanging="360"/>
+      </w:pPr>
+      <w:rPr>
+        <w:rFonts w:ascii="Times New Roman" w:eastAsia="Arial" w:hAnsi="Times New Roman" w:cs="Times New Roman" w:hint="default"/>
+      </w:rPr>
+    </w:lvl>
+    <w:lvl w:ilvl="1" w:tplc="2C0A0003" w:tentative="1">
+      <w:start w:val="1"/>
+      <w:numFmt w:val="bullet"/>
+      <w:lvlText w:val="o"/>
+      <w:lvlJc w:val="left"/>
+      <w:pPr>
+        <w:ind w:left="1364" w:hanging="360"/>
+      </w:pPr>
+      <w:rPr>
+        <w:rFonts w:ascii="Courier New" w:hAnsi="Courier New" w:cs="Courier New" w:hint="default"/>
+      </w:rPr>
+    </w:lvl>
+    <w:lvl w:ilvl="2" w:tplc="2C0A0005" w:tentative="1">
+      <w:start w:val="1"/>
+      <w:numFmt w:val="bullet"/>
+      <w:lvlText w:val=""/>
+      <w:lvlJc w:val="left"/>
+      <w:pPr>
+        <w:ind w:left="2084" w:hanging="360"/>
+      </w:pPr>
+      <w:rPr>
+        <w:rFonts w:ascii="Wingdings" w:hAnsi="Wingdings" w:hint="default"/>
+      </w:rPr>
+    </w:lvl>
+    <w:lvl w:ilvl="3" w:tplc="2C0A0001" w:tentative="1">
+      <w:start w:val="1"/>
+      <w:numFmt w:val="bullet"/>
+      <w:lvlText w:val=""/>
+      <w:lvlJc w:val="left"/>
+      <w:pPr>
+        <w:ind w:left="2804" w:hanging="360"/>
+      </w:pPr>
+      <w:rPr>
+        <w:rFonts w:ascii="Symbol" w:hAnsi="Symbol" w:hint="default"/>
+      </w:rPr>
+    </w:lvl>
+    <w:lvl w:ilvl="4" w:tplc="2C0A0003" w:tentative="1">
+      <w:start w:val="1"/>
+      <w:numFmt w:val="bullet"/>
+      <w:lvlText w:val="o"/>
+      <w:lvlJc w:val="left"/>
+      <w:pPr>
+        <w:ind w:left="3524" w:hanging="360"/>
+      </w:pPr>
+      <w:rPr>
+        <w:rFonts w:ascii="Courier New" w:hAnsi="Courier New" w:cs="Courier New" w:hint="default"/>
+      </w:rPr>
+    </w:lvl>
+    <w:lvl w:ilvl="5" w:tplc="2C0A0005" w:tentative="1">
+      <w:start w:val="1"/>
+      <w:numFmt w:val="bullet"/>
+      <w:lvlText w:val=""/>
+      <w:lvlJc w:val="left"/>
+      <w:pPr>
+        <w:ind w:left="4244" w:hanging="360"/>
+      </w:pPr>
+      <w:rPr>
+        <w:rFonts w:ascii="Wingdings" w:hAnsi="Wingdings" w:hint="default"/>
+      </w:rPr>
+    </w:lvl>
+    <w:lvl w:ilvl="6" w:tplc="2C0A0001" w:tentative="1">
+      <w:start w:val="1"/>
+      <w:numFmt w:val="bullet"/>
+      <w:lvlText w:val=""/>
+      <w:lvlJc w:val="left"/>
+      <w:pPr>
+        <w:ind w:left="4964" w:hanging="360"/>
+      </w:pPr>
+      <w:rPr>
+        <w:rFonts w:ascii="Symbol" w:hAnsi="Symbol" w:hint="default"/>
+      </w:rPr>
+    </w:lvl>
+    <w:lvl w:ilvl="7" w:tplc="2C0A0003" w:tentative="1">
+      <w:start w:val="1"/>
+      <w:numFmt w:val="bullet"/>
+      <w:lvlText w:val="o"/>
+      <w:lvlJc w:val="left"/>
+      <w:pPr>
+        <w:ind w:left="5684" w:hanging="360"/>
+      </w:pPr>
+      <w:rPr>
+        <w:rFonts w:ascii="Courier New" w:hAnsi="Courier New" w:cs="Courier New" w:hint="default"/>
+      </w:rPr>
+    </w:lvl>
+    <w:lvl w:ilvl="8" w:tplc="2C0A0005" w:tentative="1">
+      <w:start w:val="1"/>
+      <w:numFmt w:val="bullet"/>
+      <w:lvlText w:val=""/>
+      <w:lvlJc w:val="left"/>
+      <w:pPr>
+        <w:ind w:left="6404" w:hanging="360"/>
+      </w:pPr>
+      <w:rPr>
+        <w:rFonts w:ascii="Wingdings" w:hAnsi="Wingdings" w:hint="default"/>
+      </w:rPr>
+    </w:lvl>
+  </w:abstractNum>
+  <w:abstractNum w:abstractNumId="2" w15:restartNumberingAfterBreak="0">
     <w:nsid w:val="33BC745D"/>
     <w:multiLevelType w:val="hybridMultilevel"/>
     <w:tmpl w:val="CBCAC0AC"/>
@@ -22107,7 +21596,7 @@
       </w:rPr>
     </w:lvl>
   </w:abstractNum>
-  <w:abstractNum w:abstractNumId="2" w15:restartNumberingAfterBreak="0">
+  <w:abstractNum w:abstractNumId="3" w15:restartNumberingAfterBreak="0">
     <w:nsid w:val="33D526E5"/>
     <w:multiLevelType w:val="hybridMultilevel"/>
     <w:tmpl w:val="BE16006E"/>
@@ -22319,7 +21808,7 @@
       </w:rPr>
     </w:lvl>
   </w:abstractNum>
-  <w:abstractNum w:abstractNumId="3" w15:restartNumberingAfterBreak="0">
+  <w:abstractNum w:abstractNumId="4" w15:restartNumberingAfterBreak="0">
     <w:nsid w:val="576B5D06"/>
     <w:multiLevelType w:val="hybridMultilevel"/>
     <w:tmpl w:val="17C074BC"/>
@@ -22531,7 +22020,7 @@
       </w:rPr>
     </w:lvl>
   </w:abstractNum>
-  <w:abstractNum w:abstractNumId="4" w15:restartNumberingAfterBreak="0">
+  <w:abstractNum w:abstractNumId="5" w15:restartNumberingAfterBreak="0">
     <w:nsid w:val="78F34D78"/>
     <w:multiLevelType w:val="hybridMultilevel"/>
     <w:tmpl w:val="75CA22EA"/>
@@ -22744,21 +22233,32 @@
     </w:lvl>
   </w:abstractNum>
   <w:num w:numId="1" w16cid:durableId="339284936">
-    <w:abstractNumId w:val="4"/>
+    <w:abstractNumId w:val="5"/>
   </w:num>
   <w:num w:numId="2" w16cid:durableId="983777114">
+    <w:abstractNumId w:val="3"/>
+  </w:num>
+  <w:num w:numId="3" w16cid:durableId="1421833022">
     <w:abstractNumId w:val="2"/>
   </w:num>
-  <w:num w:numId="3" w16cid:durableId="1421833022">
-    <w:abstractNumId w:val="1"/>
-  </w:num>
   <w:num w:numId="4" w16cid:durableId="1243031827">
-    <w:abstractNumId w:val="3"/>
+    <w:abstractNumId w:val="4"/>
   </w:num>
   <w:num w:numId="5" w16cid:durableId="333652491">
     <w:abstractNumId w:val="0"/>
   </w:num>
+  <w:num w:numId="6" w16cid:durableId="84887359">
+    <w:abstractNumId w:val="1"/>
+  </w:num>
 </w:numbering>
+</file>
+
+<file path=word/people.xml><?xml version="1.0" encoding="utf-8"?>
+<w15:people xmlns:wpc="http://schemas.microsoft.com/office/word/2010/wordprocessingCanvas" xmlns:cx="http://schemas.microsoft.com/office/drawing/2014/chartex" xmlns:cx1="http://schemas.microsoft.com/office/drawing/2015/9/8/chartex" xmlns:cx2="http://schemas.microsoft.com/office/drawing/2015/10/21/chartex" xmlns:cx3="http://schemas.microsoft.com/office/drawing/2016/5/9/chartex" xmlns:cx4="http://schemas.microsoft.com/office/drawing/2016/5/10/chartex" xmlns:cx5="http://schemas.microsoft.com/office/drawing/2016/5/11/chartex" xmlns:cx6="http://schemas.microsoft.com/office/drawing/2016/5/12/chartex" xmlns:cx7="http://schemas.microsoft.com/office/drawing/2016/5/13/chartex" xmlns:cx8="http://schemas.microsoft.com/office/drawing/2016/5/14/chartex" xmlns:mc="http://schemas.openxmlformats.org/markup-compatibility/2006" xmlns:aink="http://schemas.microsoft.com/office/drawing/2016/ink" xmlns:am3d="http://schemas.microsoft.com/office/drawing/2017/model3d" xmlns:o="urn:schemas-microsoft-com:office:office" xmlns:oel="http://schemas.microsoft.com/office/2019/extlst" xmlns:r="http://schemas.openxmlformats.org/officeDocument/2006/relationships" xmlns:m="http://schemas.openxmlformats.org/officeDocument/2006/math" xmlns:v="urn:schemas-microsoft-com:vml" xmlns:wp14="http://schemas.microsoft.com/office/word/2010/wordprocessingDrawing" xmlns:wp="http://schemas.openxmlformats.org/drawingml/2006/wordprocessingDrawing" xmlns:w10="urn:schemas-microsoft-com:office:word" xmlns:w="http://schemas.openxmlformats.org/wordprocessingml/2006/main" xmlns:w14="http://schemas.microsoft.com/office/word/2010/wordml" xmlns:w15="http://schemas.microsoft.com/office/word/2012/wordml" xmlns:w16cex="http://schemas.microsoft.com/office/word/2018/wordml/cex" xmlns:w16cid="http://schemas.microsoft.com/office/word/2016/wordml/cid" xmlns:w16="http://schemas.microsoft.com/office/word/2018/wordml" xmlns:w16du="http://schemas.microsoft.com/office/word/2023/wordml/word16du" xmlns:w16sdtdh="http://schemas.microsoft.com/office/word/2020/wordml/sdtdatahash" xmlns:w16se="http://schemas.microsoft.com/office/word/2015/wordml/symex" xmlns:wpg="http://schemas.microsoft.com/office/word/2010/wordprocessingGroup" xmlns:wpi="http://schemas.microsoft.com/office/word/2010/wordprocessingInk" xmlns:wne="http://schemas.microsoft.com/office/word/2006/wordml" xmlns:wps="http://schemas.microsoft.com/office/word/2010/wordprocessingShape" mc:Ignorable="w14 w15 w16se w16cid w16 w16cex w16sdtdh w16du wp14">
+  <w15:person w15:author="Asus">
+    <w15:presenceInfo w15:providerId="None" w15:userId="Asus"/>
+  </w15:person>
+</w15:people>
 </file>
 
 <file path=word/styles.xml><?xml version="1.0" encoding="utf-8"?>
@@ -23202,7 +22702,7 @@
     <w:uiPriority w:val="9"/>
     <w:unhideWhenUsed/>
     <w:qFormat/>
-    <w:rsid w:val="002B4239"/>
+    <w:rsid w:val="002D607B"/>
     <w:pPr>
       <w:keepNext/>
       <w:keepLines/>
@@ -23213,7 +22713,7 @@
     <w:rPr>
       <w:rFonts w:ascii="Trajan Pro" w:eastAsia="Arial" w:hAnsi="Trajan Pro" w:cs="Arial"/>
       <w:color w:val="000000"/>
-      <w:sz w:val="44"/>
+      <w:sz w:val="48"/>
     </w:rPr>
   </w:style>
   <w:style w:type="paragraph" w:styleId="Ttulo3">
@@ -23369,11 +22869,11 @@
     <w:name w:val="Título 2 Car"/>
     <w:link w:val="Ttulo2"/>
     <w:uiPriority w:val="9"/>
-    <w:rsid w:val="002B4239"/>
+    <w:rsid w:val="002D607B"/>
     <w:rPr>
       <w:rFonts w:ascii="Trajan Pro" w:eastAsia="Arial" w:hAnsi="Trajan Pro" w:cs="Arial"/>
       <w:color w:val="000000"/>
-      <w:sz w:val="44"/>
+      <w:sz w:val="48"/>
     </w:rPr>
   </w:style>
   <w:style w:type="table" w:customStyle="1" w:styleId="TableGrid">
@@ -23567,17 +23067,6 @@
       <w:vertAlign w:val="superscript"/>
     </w:rPr>
   </w:style>
-  <w:style w:type="paragraph" w:styleId="Prrafodelista">
-    <w:name w:val="List Paragraph"/>
-    <w:basedOn w:val="Normal"/>
-    <w:uiPriority w:val="34"/>
-    <w:qFormat/>
-    <w:rsid w:val="005F0B02"/>
-    <w:pPr>
-      <w:ind w:left="720"/>
-      <w:contextualSpacing/>
-    </w:pPr>
-  </w:style>
   <w:style w:type="character" w:styleId="Hipervnculo">
     <w:name w:val="Hyperlink"/>
     <w:basedOn w:val="Fuentedeprrafopredeter"/>
@@ -23611,6 +23100,22 @@
     <w:rPr>
       <w:color w:val="954F72" w:themeColor="followedHyperlink"/>
       <w:u w:val="single"/>
+    </w:rPr>
+  </w:style>
+  <w:style w:type="paragraph" w:styleId="Revisin">
+    <w:name w:val="Revision"/>
+    <w:hidden/>
+    <w:uiPriority w:val="99"/>
+    <w:semiHidden/>
+    <w:rsid w:val="002D607B"/>
+    <w:pPr>
+      <w:spacing w:after="0" w:line="240" w:lineRule="auto"/>
+    </w:pPr>
+    <w:rPr>
+      <w:rFonts w:ascii="Times New Roman" w:eastAsia="Arial" w:hAnsi="Times New Roman" w:cs="Arial"/>
+      <w:color w:val="000000"/>
+      <w:spacing w:val="10"/>
+      <w:sz w:val="32"/>
     </w:rPr>
   </w:style>
 </w:styles>

</xml_diff>